<commit_message>
Adding final content to project
</commit_message>
<xml_diff>
--- a/Bike sharing case study Final report and Theroy.docx
+++ b/Bike sharing case study Final report and Theroy.docx
@@ -19,11 +19,1108 @@
     </w:p>
     <w:p>
       <w:pPr>
+        <w:pStyle w:val="Title"/>
+        <w:jc w:val="center"/>
+      </w:pPr>
+      <w:r>
+        <w:t xml:space="preserve">Naren Reddy </w:t>
+      </w:r>
+      <w:proofErr w:type="spellStart"/>
+      <w:r>
+        <w:t>palupunoori</w:t>
+      </w:r>
+      <w:proofErr w:type="spellEnd"/>
+    </w:p>
+    <w:sdt>
+      <w:sdtPr>
+        <w:id w:val="-1573497250"/>
+        <w:docPartObj>
+          <w:docPartGallery w:val="Table of Contents"/>
+          <w:docPartUnique/>
+        </w:docPartObj>
+      </w:sdtPr>
+      <w:sdtEndPr>
+        <w:rPr>
+          <w:b/>
+          <w:bCs/>
+          <w:smallCaps w:val="0"/>
+          <w:noProof/>
+          <w:spacing w:val="0"/>
+          <w:sz w:val="22"/>
+          <w:szCs w:val="22"/>
+        </w:rPr>
+      </w:sdtEndPr>
+      <w:sdtContent>
+        <w:p>
+          <w:pPr>
+            <w:pStyle w:val="TOCHeading"/>
+          </w:pPr>
+          <w:r>
+            <w:t>Table of Contents</w:t>
+          </w:r>
+        </w:p>
+        <w:p>
+          <w:pPr>
+            <w:pStyle w:val="TOC1"/>
+            <w:tabs>
+              <w:tab w:val="right" w:leader="dot" w:pos="9350"/>
+            </w:tabs>
+            <w:rPr>
+              <w:rFonts w:eastAsiaTheme="minorEastAsia" w:cstheme="minorBidi"/>
+              <w:b w:val="0"/>
+              <w:bCs w:val="0"/>
+              <w:i w:val="0"/>
+              <w:iCs w:val="0"/>
+              <w:noProof/>
+            </w:rPr>
+          </w:pPr>
+          <w:r>
+            <w:rPr>
+              <w:b w:val="0"/>
+              <w:bCs w:val="0"/>
+            </w:rPr>
+            <w:fldChar w:fldCharType="begin"/>
+          </w:r>
+          <w:r>
+            <w:instrText xml:space="preserve"> TOC \o "1-3" \h \z \u </w:instrText>
+          </w:r>
+          <w:r>
+            <w:rPr>
+              <w:b w:val="0"/>
+              <w:bCs w:val="0"/>
+            </w:rPr>
+            <w:fldChar w:fldCharType="separate"/>
+          </w:r>
+          <w:hyperlink w:anchor="_Toc100706985" w:history="1">
+            <w:r>
+              <w:rPr>
+                <w:rStyle w:val="Hyperlink"/>
+                <w:noProof/>
+              </w:rPr>
+              <w:t>Problem Statement</w:t>
+            </w:r>
+            <w:r>
+              <w:rPr>
+                <w:noProof/>
+                <w:webHidden/>
+              </w:rPr>
+              <w:tab/>
+            </w:r>
+            <w:r>
+              <w:rPr>
+                <w:noProof/>
+                <w:webHidden/>
+              </w:rPr>
+              <w:fldChar w:fldCharType="begin"/>
+            </w:r>
+            <w:r>
+              <w:rPr>
+                <w:noProof/>
+                <w:webHidden/>
+              </w:rPr>
+              <w:instrText xml:space="preserve"> PAGEREF _Toc100706985 \h </w:instrText>
+            </w:r>
+            <w:r>
+              <w:rPr>
+                <w:noProof/>
+                <w:webHidden/>
+              </w:rPr>
+            </w:r>
+            <w:r>
+              <w:rPr>
+                <w:noProof/>
+                <w:webHidden/>
+              </w:rPr>
+              <w:fldChar w:fldCharType="separate"/>
+            </w:r>
+            <w:r>
+              <w:rPr>
+                <w:noProof/>
+                <w:webHidden/>
+              </w:rPr>
+              <w:t>2</w:t>
+            </w:r>
+            <w:r>
+              <w:rPr>
+                <w:noProof/>
+                <w:webHidden/>
+              </w:rPr>
+              <w:fldChar w:fldCharType="end"/>
+            </w:r>
+          </w:hyperlink>
+        </w:p>
+        <w:p>
+          <w:pPr>
+            <w:pStyle w:val="TOC1"/>
+            <w:tabs>
+              <w:tab w:val="right" w:leader="dot" w:pos="9350"/>
+            </w:tabs>
+            <w:rPr>
+              <w:rFonts w:eastAsiaTheme="minorEastAsia" w:cstheme="minorBidi"/>
+              <w:b w:val="0"/>
+              <w:bCs w:val="0"/>
+              <w:i w:val="0"/>
+              <w:iCs w:val="0"/>
+              <w:noProof/>
+            </w:rPr>
+          </w:pPr>
+          <w:hyperlink w:anchor="_Toc100706986" w:history="1">
+            <w:r>
+              <w:rPr>
+                <w:rStyle w:val="Hyperlink"/>
+                <w:noProof/>
+              </w:rPr>
+              <w:t>Analysis</w:t>
+            </w:r>
+            <w:r>
+              <w:rPr>
+                <w:noProof/>
+                <w:webHidden/>
+              </w:rPr>
+              <w:tab/>
+            </w:r>
+            <w:r>
+              <w:rPr>
+                <w:noProof/>
+                <w:webHidden/>
+              </w:rPr>
+              <w:fldChar w:fldCharType="begin"/>
+            </w:r>
+            <w:r>
+              <w:rPr>
+                <w:noProof/>
+                <w:webHidden/>
+              </w:rPr>
+              <w:instrText xml:space="preserve"> PAGEREF _Toc100706986 \h </w:instrText>
+            </w:r>
+            <w:r>
+              <w:rPr>
+                <w:noProof/>
+                <w:webHidden/>
+              </w:rPr>
+            </w:r>
+            <w:r>
+              <w:rPr>
+                <w:noProof/>
+                <w:webHidden/>
+              </w:rPr>
+              <w:fldChar w:fldCharType="separate"/>
+            </w:r>
+            <w:r>
+              <w:rPr>
+                <w:noProof/>
+                <w:webHidden/>
+              </w:rPr>
+              <w:t>2</w:t>
+            </w:r>
+            <w:r>
+              <w:rPr>
+                <w:noProof/>
+                <w:webHidden/>
+              </w:rPr>
+              <w:fldChar w:fldCharType="end"/>
+            </w:r>
+          </w:hyperlink>
+        </w:p>
+        <w:p>
+          <w:pPr>
+            <w:pStyle w:val="TOC2"/>
+            <w:tabs>
+              <w:tab w:val="right" w:leader="dot" w:pos="9350"/>
+            </w:tabs>
+            <w:rPr>
+              <w:rFonts w:eastAsiaTheme="minorEastAsia" w:cstheme="minorBidi"/>
+              <w:b w:val="0"/>
+              <w:bCs w:val="0"/>
+              <w:noProof/>
+              <w:sz w:val="24"/>
+              <w:szCs w:val="24"/>
+            </w:rPr>
+          </w:pPr>
+          <w:hyperlink w:anchor="_Toc100706987" w:history="1">
+            <w:r>
+              <w:rPr>
+                <w:rStyle w:val="Hyperlink"/>
+                <w:noProof/>
+              </w:rPr>
+              <w:t>Relation analysis</w:t>
+            </w:r>
+            <w:r>
+              <w:rPr>
+                <w:noProof/>
+                <w:webHidden/>
+              </w:rPr>
+              <w:tab/>
+            </w:r>
+            <w:r>
+              <w:rPr>
+                <w:noProof/>
+                <w:webHidden/>
+              </w:rPr>
+              <w:fldChar w:fldCharType="begin"/>
+            </w:r>
+            <w:r>
+              <w:rPr>
+                <w:noProof/>
+                <w:webHidden/>
+              </w:rPr>
+              <w:instrText xml:space="preserve"> PAGEREF _Toc100706987 \h </w:instrText>
+            </w:r>
+            <w:r>
+              <w:rPr>
+                <w:noProof/>
+                <w:webHidden/>
+              </w:rPr>
+            </w:r>
+            <w:r>
+              <w:rPr>
+                <w:noProof/>
+                <w:webHidden/>
+              </w:rPr>
+              <w:fldChar w:fldCharType="separate"/>
+            </w:r>
+            <w:r>
+              <w:rPr>
+                <w:noProof/>
+                <w:webHidden/>
+              </w:rPr>
+              <w:t>2</w:t>
+            </w:r>
+            <w:r>
+              <w:rPr>
+                <w:noProof/>
+                <w:webHidden/>
+              </w:rPr>
+              <w:fldChar w:fldCharType="end"/>
+            </w:r>
+          </w:hyperlink>
+        </w:p>
+        <w:p>
+          <w:pPr>
+            <w:pStyle w:val="TOC2"/>
+            <w:tabs>
+              <w:tab w:val="right" w:leader="dot" w:pos="9350"/>
+            </w:tabs>
+            <w:rPr>
+              <w:rFonts w:eastAsiaTheme="minorEastAsia" w:cstheme="minorBidi"/>
+              <w:b w:val="0"/>
+              <w:bCs w:val="0"/>
+              <w:noProof/>
+              <w:sz w:val="24"/>
+              <w:szCs w:val="24"/>
+            </w:rPr>
+          </w:pPr>
+          <w:hyperlink w:anchor="_Toc100706988" w:history="1">
+            <w:r>
+              <w:rPr>
+                <w:rStyle w:val="Hyperlink"/>
+                <w:noProof/>
+              </w:rPr>
+              <w:t>Season and weather impact</w:t>
+            </w:r>
+            <w:r>
+              <w:rPr>
+                <w:noProof/>
+                <w:webHidden/>
+              </w:rPr>
+              <w:tab/>
+            </w:r>
+            <w:r>
+              <w:rPr>
+                <w:noProof/>
+                <w:webHidden/>
+              </w:rPr>
+              <w:fldChar w:fldCharType="begin"/>
+            </w:r>
+            <w:r>
+              <w:rPr>
+                <w:noProof/>
+                <w:webHidden/>
+              </w:rPr>
+              <w:instrText xml:space="preserve"> PAGEREF _Toc100706988 \h </w:instrText>
+            </w:r>
+            <w:r>
+              <w:rPr>
+                <w:noProof/>
+                <w:webHidden/>
+              </w:rPr>
+            </w:r>
+            <w:r>
+              <w:rPr>
+                <w:noProof/>
+                <w:webHidden/>
+              </w:rPr>
+              <w:fldChar w:fldCharType="separate"/>
+            </w:r>
+            <w:r>
+              <w:rPr>
+                <w:noProof/>
+                <w:webHidden/>
+              </w:rPr>
+              <w:t>3</w:t>
+            </w:r>
+            <w:r>
+              <w:rPr>
+                <w:noProof/>
+                <w:webHidden/>
+              </w:rPr>
+              <w:fldChar w:fldCharType="end"/>
+            </w:r>
+          </w:hyperlink>
+        </w:p>
+        <w:p>
+          <w:pPr>
+            <w:pStyle w:val="TOC2"/>
+            <w:tabs>
+              <w:tab w:val="right" w:leader="dot" w:pos="9350"/>
+            </w:tabs>
+            <w:rPr>
+              <w:rFonts w:eastAsiaTheme="minorEastAsia" w:cstheme="minorBidi"/>
+              <w:b w:val="0"/>
+              <w:bCs w:val="0"/>
+              <w:noProof/>
+              <w:sz w:val="24"/>
+              <w:szCs w:val="24"/>
+            </w:rPr>
+          </w:pPr>
+          <w:hyperlink w:anchor="_Toc100706989" w:history="1">
+            <w:r>
+              <w:rPr>
+                <w:rStyle w:val="Hyperlink"/>
+                <w:noProof/>
+              </w:rPr>
+              <w:t>Correlation</w:t>
+            </w:r>
+            <w:r>
+              <w:rPr>
+                <w:noProof/>
+                <w:webHidden/>
+              </w:rPr>
+              <w:tab/>
+            </w:r>
+            <w:r>
+              <w:rPr>
+                <w:noProof/>
+                <w:webHidden/>
+              </w:rPr>
+              <w:fldChar w:fldCharType="begin"/>
+            </w:r>
+            <w:r>
+              <w:rPr>
+                <w:noProof/>
+                <w:webHidden/>
+              </w:rPr>
+              <w:instrText xml:space="preserve"> PAGEREF _Toc100706989 \h </w:instrText>
+            </w:r>
+            <w:r>
+              <w:rPr>
+                <w:noProof/>
+                <w:webHidden/>
+              </w:rPr>
+            </w:r>
+            <w:r>
+              <w:rPr>
+                <w:noProof/>
+                <w:webHidden/>
+              </w:rPr>
+              <w:fldChar w:fldCharType="separate"/>
+            </w:r>
+            <w:r>
+              <w:rPr>
+                <w:noProof/>
+                <w:webHidden/>
+              </w:rPr>
+              <w:t>4</w:t>
+            </w:r>
+            <w:r>
+              <w:rPr>
+                <w:noProof/>
+                <w:webHidden/>
+              </w:rPr>
+              <w:fldChar w:fldCharType="end"/>
+            </w:r>
+          </w:hyperlink>
+        </w:p>
+        <w:p>
+          <w:pPr>
+            <w:pStyle w:val="TOC1"/>
+            <w:tabs>
+              <w:tab w:val="right" w:leader="dot" w:pos="9350"/>
+            </w:tabs>
+            <w:rPr>
+              <w:rFonts w:eastAsiaTheme="minorEastAsia" w:cstheme="minorBidi"/>
+              <w:b w:val="0"/>
+              <w:bCs w:val="0"/>
+              <w:i w:val="0"/>
+              <w:iCs w:val="0"/>
+              <w:noProof/>
+            </w:rPr>
+          </w:pPr>
+          <w:hyperlink w:anchor="_Toc100706990" w:history="1">
+            <w:r>
+              <w:rPr>
+                <w:rStyle w:val="Hyperlink"/>
+                <w:noProof/>
+              </w:rPr>
+              <w:t>Model training</w:t>
+            </w:r>
+            <w:r>
+              <w:rPr>
+                <w:noProof/>
+                <w:webHidden/>
+              </w:rPr>
+              <w:tab/>
+            </w:r>
+            <w:r>
+              <w:rPr>
+                <w:noProof/>
+                <w:webHidden/>
+              </w:rPr>
+              <w:fldChar w:fldCharType="begin"/>
+            </w:r>
+            <w:r>
+              <w:rPr>
+                <w:noProof/>
+                <w:webHidden/>
+              </w:rPr>
+              <w:instrText xml:space="preserve"> PAGEREF _Toc100706990 \h </w:instrText>
+            </w:r>
+            <w:r>
+              <w:rPr>
+                <w:noProof/>
+                <w:webHidden/>
+              </w:rPr>
+            </w:r>
+            <w:r>
+              <w:rPr>
+                <w:noProof/>
+                <w:webHidden/>
+              </w:rPr>
+              <w:fldChar w:fldCharType="separate"/>
+            </w:r>
+            <w:r>
+              <w:rPr>
+                <w:noProof/>
+                <w:webHidden/>
+              </w:rPr>
+              <w:t>7</w:t>
+            </w:r>
+            <w:r>
+              <w:rPr>
+                <w:noProof/>
+                <w:webHidden/>
+              </w:rPr>
+              <w:fldChar w:fldCharType="end"/>
+            </w:r>
+          </w:hyperlink>
+        </w:p>
+        <w:p>
+          <w:pPr>
+            <w:pStyle w:val="TOC2"/>
+            <w:tabs>
+              <w:tab w:val="right" w:leader="dot" w:pos="9350"/>
+            </w:tabs>
+            <w:rPr>
+              <w:rFonts w:eastAsiaTheme="minorEastAsia" w:cstheme="minorBidi"/>
+              <w:b w:val="0"/>
+              <w:bCs w:val="0"/>
+              <w:noProof/>
+              <w:sz w:val="24"/>
+              <w:szCs w:val="24"/>
+            </w:rPr>
+          </w:pPr>
+          <w:hyperlink w:anchor="_Toc100706991" w:history="1">
+            <w:r>
+              <w:rPr>
+                <w:rStyle w:val="Hyperlink"/>
+                <w:noProof/>
+              </w:rPr>
+              <w:t>Final Model analysis</w:t>
+            </w:r>
+            <w:r>
+              <w:rPr>
+                <w:noProof/>
+                <w:webHidden/>
+              </w:rPr>
+              <w:tab/>
+            </w:r>
+            <w:r>
+              <w:rPr>
+                <w:noProof/>
+                <w:webHidden/>
+              </w:rPr>
+              <w:fldChar w:fldCharType="begin"/>
+            </w:r>
+            <w:r>
+              <w:rPr>
+                <w:noProof/>
+                <w:webHidden/>
+              </w:rPr>
+              <w:instrText xml:space="preserve"> PAGEREF _Toc100706991 \h </w:instrText>
+            </w:r>
+            <w:r>
+              <w:rPr>
+                <w:noProof/>
+                <w:webHidden/>
+              </w:rPr>
+            </w:r>
+            <w:r>
+              <w:rPr>
+                <w:noProof/>
+                <w:webHidden/>
+              </w:rPr>
+              <w:fldChar w:fldCharType="separate"/>
+            </w:r>
+            <w:r>
+              <w:rPr>
+                <w:noProof/>
+                <w:webHidden/>
+              </w:rPr>
+              <w:t>8</w:t>
+            </w:r>
+            <w:r>
+              <w:rPr>
+                <w:noProof/>
+                <w:webHidden/>
+              </w:rPr>
+              <w:fldChar w:fldCharType="end"/>
+            </w:r>
+          </w:hyperlink>
+        </w:p>
+        <w:p>
+          <w:pPr>
+            <w:pStyle w:val="TOC3"/>
+            <w:tabs>
+              <w:tab w:val="right" w:leader="dot" w:pos="9350"/>
+            </w:tabs>
+            <w:rPr>
+              <w:rFonts w:eastAsiaTheme="minorEastAsia" w:cstheme="minorBidi"/>
+              <w:noProof/>
+              <w:sz w:val="24"/>
+              <w:szCs w:val="24"/>
+            </w:rPr>
+          </w:pPr>
+          <w:hyperlink w:anchor="_Toc100706992" w:history="1">
+            <w:r>
+              <w:rPr>
+                <w:rStyle w:val="Hyperlink"/>
+                <w:noProof/>
+              </w:rPr>
+              <w:t>Conclusions</w:t>
+            </w:r>
+            <w:r>
+              <w:rPr>
+                <w:noProof/>
+                <w:webHidden/>
+              </w:rPr>
+              <w:tab/>
+            </w:r>
+            <w:r>
+              <w:rPr>
+                <w:noProof/>
+                <w:webHidden/>
+              </w:rPr>
+              <w:fldChar w:fldCharType="begin"/>
+            </w:r>
+            <w:r>
+              <w:rPr>
+                <w:noProof/>
+                <w:webHidden/>
+              </w:rPr>
+              <w:instrText xml:space="preserve"> PAGEREF _Toc100706992 \h </w:instrText>
+            </w:r>
+            <w:r>
+              <w:rPr>
+                <w:noProof/>
+                <w:webHidden/>
+              </w:rPr>
+            </w:r>
+            <w:r>
+              <w:rPr>
+                <w:noProof/>
+                <w:webHidden/>
+              </w:rPr>
+              <w:fldChar w:fldCharType="separate"/>
+            </w:r>
+            <w:r>
+              <w:rPr>
+                <w:noProof/>
+                <w:webHidden/>
+              </w:rPr>
+              <w:t>8</w:t>
+            </w:r>
+            <w:r>
+              <w:rPr>
+                <w:noProof/>
+                <w:webHidden/>
+              </w:rPr>
+              <w:fldChar w:fldCharType="end"/>
+            </w:r>
+          </w:hyperlink>
+        </w:p>
+        <w:p>
+          <w:pPr>
+            <w:pStyle w:val="TOC3"/>
+            <w:tabs>
+              <w:tab w:val="right" w:leader="dot" w:pos="9350"/>
+            </w:tabs>
+            <w:rPr>
+              <w:rFonts w:eastAsiaTheme="minorEastAsia" w:cstheme="minorBidi"/>
+              <w:noProof/>
+              <w:sz w:val="24"/>
+              <w:szCs w:val="24"/>
+            </w:rPr>
+          </w:pPr>
+          <w:hyperlink w:anchor="_Toc100706993" w:history="1">
+            <w:r>
+              <w:rPr>
+                <w:rStyle w:val="Hyperlink"/>
+                <w:noProof/>
+              </w:rPr>
+              <w:t>Suggestions</w:t>
+            </w:r>
+            <w:r>
+              <w:rPr>
+                <w:noProof/>
+                <w:webHidden/>
+              </w:rPr>
+              <w:tab/>
+            </w:r>
+            <w:r>
+              <w:rPr>
+                <w:noProof/>
+                <w:webHidden/>
+              </w:rPr>
+              <w:fldChar w:fldCharType="begin"/>
+            </w:r>
+            <w:r>
+              <w:rPr>
+                <w:noProof/>
+                <w:webHidden/>
+              </w:rPr>
+              <w:instrText xml:space="preserve"> PAGEREF _Toc100706993 \h </w:instrText>
+            </w:r>
+            <w:r>
+              <w:rPr>
+                <w:noProof/>
+                <w:webHidden/>
+              </w:rPr>
+            </w:r>
+            <w:r>
+              <w:rPr>
+                <w:noProof/>
+                <w:webHidden/>
+              </w:rPr>
+              <w:fldChar w:fldCharType="separate"/>
+            </w:r>
+            <w:r>
+              <w:rPr>
+                <w:noProof/>
+                <w:webHidden/>
+              </w:rPr>
+              <w:t>9</w:t>
+            </w:r>
+            <w:r>
+              <w:rPr>
+                <w:noProof/>
+                <w:webHidden/>
+              </w:rPr>
+              <w:fldChar w:fldCharType="end"/>
+            </w:r>
+          </w:hyperlink>
+        </w:p>
+        <w:p>
+          <w:pPr>
+            <w:pStyle w:val="TOC2"/>
+            <w:tabs>
+              <w:tab w:val="right" w:leader="dot" w:pos="9350"/>
+            </w:tabs>
+            <w:rPr>
+              <w:rFonts w:eastAsiaTheme="minorEastAsia" w:cstheme="minorBidi"/>
+              <w:b w:val="0"/>
+              <w:bCs w:val="0"/>
+              <w:noProof/>
+              <w:sz w:val="24"/>
+              <w:szCs w:val="24"/>
+            </w:rPr>
+          </w:pPr>
+          <w:hyperlink w:anchor="_Toc100706994" w:history="1">
+            <w:r>
+              <w:rPr>
+                <w:rStyle w:val="Hyperlink"/>
+                <w:noProof/>
+              </w:rPr>
+              <w:t>Confidence level</w:t>
+            </w:r>
+            <w:r>
+              <w:rPr>
+                <w:noProof/>
+                <w:webHidden/>
+              </w:rPr>
+              <w:tab/>
+            </w:r>
+            <w:r>
+              <w:rPr>
+                <w:noProof/>
+                <w:webHidden/>
+              </w:rPr>
+              <w:fldChar w:fldCharType="begin"/>
+            </w:r>
+            <w:r>
+              <w:rPr>
+                <w:noProof/>
+                <w:webHidden/>
+              </w:rPr>
+              <w:instrText xml:space="preserve"> PAGEREF _Toc100706994 \h </w:instrText>
+            </w:r>
+            <w:r>
+              <w:rPr>
+                <w:noProof/>
+                <w:webHidden/>
+              </w:rPr>
+            </w:r>
+            <w:r>
+              <w:rPr>
+                <w:noProof/>
+                <w:webHidden/>
+              </w:rPr>
+              <w:fldChar w:fldCharType="separate"/>
+            </w:r>
+            <w:r>
+              <w:rPr>
+                <w:noProof/>
+                <w:webHidden/>
+              </w:rPr>
+              <w:t>9</w:t>
+            </w:r>
+            <w:r>
+              <w:rPr>
+                <w:noProof/>
+                <w:webHidden/>
+              </w:rPr>
+              <w:fldChar w:fldCharType="end"/>
+            </w:r>
+          </w:hyperlink>
+        </w:p>
+        <w:p>
+          <w:pPr>
+            <w:pStyle w:val="TOC2"/>
+            <w:tabs>
+              <w:tab w:val="right" w:leader="dot" w:pos="9350"/>
+            </w:tabs>
+            <w:rPr>
+              <w:rFonts w:eastAsiaTheme="minorEastAsia" w:cstheme="minorBidi"/>
+              <w:b w:val="0"/>
+              <w:bCs w:val="0"/>
+              <w:noProof/>
+              <w:sz w:val="24"/>
+              <w:szCs w:val="24"/>
+            </w:rPr>
+          </w:pPr>
+          <w:hyperlink w:anchor="_Toc100706995" w:history="1">
+            <w:r>
+              <w:rPr>
+                <w:rStyle w:val="Hyperlink"/>
+                <w:noProof/>
+              </w:rPr>
+              <w:t>Final equations of model</w:t>
+            </w:r>
+            <w:r>
+              <w:rPr>
+                <w:noProof/>
+                <w:webHidden/>
+              </w:rPr>
+              <w:tab/>
+            </w:r>
+            <w:r>
+              <w:rPr>
+                <w:noProof/>
+                <w:webHidden/>
+              </w:rPr>
+              <w:fldChar w:fldCharType="begin"/>
+            </w:r>
+            <w:r>
+              <w:rPr>
+                <w:noProof/>
+                <w:webHidden/>
+              </w:rPr>
+              <w:instrText xml:space="preserve"> PAGEREF _Toc100706995 \h </w:instrText>
+            </w:r>
+            <w:r>
+              <w:rPr>
+                <w:noProof/>
+                <w:webHidden/>
+              </w:rPr>
+            </w:r>
+            <w:r>
+              <w:rPr>
+                <w:noProof/>
+                <w:webHidden/>
+              </w:rPr>
+              <w:fldChar w:fldCharType="separate"/>
+            </w:r>
+            <w:r>
+              <w:rPr>
+                <w:noProof/>
+                <w:webHidden/>
+              </w:rPr>
+              <w:t>10</w:t>
+            </w:r>
+            <w:r>
+              <w:rPr>
+                <w:noProof/>
+                <w:webHidden/>
+              </w:rPr>
+              <w:fldChar w:fldCharType="end"/>
+            </w:r>
+          </w:hyperlink>
+        </w:p>
+        <w:p>
+          <w:pPr>
+            <w:pStyle w:val="TOC1"/>
+            <w:tabs>
+              <w:tab w:val="right" w:leader="dot" w:pos="9350"/>
+            </w:tabs>
+            <w:rPr>
+              <w:rFonts w:eastAsiaTheme="minorEastAsia" w:cstheme="minorBidi"/>
+              <w:b w:val="0"/>
+              <w:bCs w:val="0"/>
+              <w:i w:val="0"/>
+              <w:iCs w:val="0"/>
+              <w:noProof/>
+            </w:rPr>
+          </w:pPr>
+          <w:hyperlink w:anchor="_Toc100706996" w:history="1">
+            <w:r>
+              <w:rPr>
+                <w:rStyle w:val="Hyperlink"/>
+                <w:noProof/>
+              </w:rPr>
+              <w:t>Subjective</w:t>
+            </w:r>
+            <w:r>
+              <w:rPr>
+                <w:noProof/>
+                <w:webHidden/>
+              </w:rPr>
+              <w:tab/>
+            </w:r>
+            <w:r>
+              <w:rPr>
+                <w:noProof/>
+                <w:webHidden/>
+              </w:rPr>
+              <w:fldChar w:fldCharType="begin"/>
+            </w:r>
+            <w:r>
+              <w:rPr>
+                <w:noProof/>
+                <w:webHidden/>
+              </w:rPr>
+              <w:instrText xml:space="preserve"> PAGEREF _Toc100706996 \h </w:instrText>
+            </w:r>
+            <w:r>
+              <w:rPr>
+                <w:noProof/>
+                <w:webHidden/>
+              </w:rPr>
+            </w:r>
+            <w:r>
+              <w:rPr>
+                <w:noProof/>
+                <w:webHidden/>
+              </w:rPr>
+              <w:fldChar w:fldCharType="separate"/>
+            </w:r>
+            <w:r>
+              <w:rPr>
+                <w:noProof/>
+                <w:webHidden/>
+              </w:rPr>
+              <w:t>10</w:t>
+            </w:r>
+            <w:r>
+              <w:rPr>
+                <w:noProof/>
+                <w:webHidden/>
+              </w:rPr>
+              <w:fldChar w:fldCharType="end"/>
+            </w:r>
+          </w:hyperlink>
+        </w:p>
+        <w:p>
+          <w:pPr>
+            <w:pStyle w:val="TOC2"/>
+            <w:tabs>
+              <w:tab w:val="right" w:leader="dot" w:pos="9350"/>
+            </w:tabs>
+            <w:rPr>
+              <w:rFonts w:eastAsiaTheme="minorEastAsia" w:cstheme="minorBidi"/>
+              <w:b w:val="0"/>
+              <w:bCs w:val="0"/>
+              <w:noProof/>
+              <w:sz w:val="24"/>
+              <w:szCs w:val="24"/>
+            </w:rPr>
+          </w:pPr>
+          <w:hyperlink w:anchor="_Toc100706997" w:history="1">
+            <w:r>
+              <w:rPr>
+                <w:rStyle w:val="Hyperlink"/>
+                <w:noProof/>
+              </w:rPr>
+              <w:t>Assignment-based Subjective Questions</w:t>
+            </w:r>
+            <w:r>
+              <w:rPr>
+                <w:noProof/>
+                <w:webHidden/>
+              </w:rPr>
+              <w:tab/>
+            </w:r>
+            <w:r>
+              <w:rPr>
+                <w:noProof/>
+                <w:webHidden/>
+              </w:rPr>
+              <w:fldChar w:fldCharType="begin"/>
+            </w:r>
+            <w:r>
+              <w:rPr>
+                <w:noProof/>
+                <w:webHidden/>
+              </w:rPr>
+              <w:instrText xml:space="preserve"> PAGEREF _Toc100706997 \h </w:instrText>
+            </w:r>
+            <w:r>
+              <w:rPr>
+                <w:noProof/>
+                <w:webHidden/>
+              </w:rPr>
+            </w:r>
+            <w:r>
+              <w:rPr>
+                <w:noProof/>
+                <w:webHidden/>
+              </w:rPr>
+              <w:fldChar w:fldCharType="separate"/>
+            </w:r>
+            <w:r>
+              <w:rPr>
+                <w:noProof/>
+                <w:webHidden/>
+              </w:rPr>
+              <w:t>10</w:t>
+            </w:r>
+            <w:r>
+              <w:rPr>
+                <w:noProof/>
+                <w:webHidden/>
+              </w:rPr>
+              <w:fldChar w:fldCharType="end"/>
+            </w:r>
+          </w:hyperlink>
+        </w:p>
+        <w:p>
+          <w:pPr>
+            <w:pStyle w:val="TOC2"/>
+            <w:tabs>
+              <w:tab w:val="right" w:leader="dot" w:pos="9350"/>
+            </w:tabs>
+            <w:rPr>
+              <w:rFonts w:eastAsiaTheme="minorEastAsia" w:cstheme="minorBidi"/>
+              <w:b w:val="0"/>
+              <w:bCs w:val="0"/>
+              <w:noProof/>
+              <w:sz w:val="24"/>
+              <w:szCs w:val="24"/>
+            </w:rPr>
+          </w:pPr>
+          <w:hyperlink w:anchor="_Toc100706998" w:history="1">
+            <w:r>
+              <w:rPr>
+                <w:rStyle w:val="Hyperlink"/>
+                <w:noProof/>
+              </w:rPr>
+              <w:t>General Subjective Questions</w:t>
+            </w:r>
+            <w:r>
+              <w:rPr>
+                <w:noProof/>
+                <w:webHidden/>
+              </w:rPr>
+              <w:tab/>
+            </w:r>
+            <w:r>
+              <w:rPr>
+                <w:noProof/>
+                <w:webHidden/>
+              </w:rPr>
+              <w:fldChar w:fldCharType="begin"/>
+            </w:r>
+            <w:r>
+              <w:rPr>
+                <w:noProof/>
+                <w:webHidden/>
+              </w:rPr>
+              <w:instrText xml:space="preserve"> PAGEREF _Toc100706998 \h </w:instrText>
+            </w:r>
+            <w:r>
+              <w:rPr>
+                <w:noProof/>
+                <w:webHidden/>
+              </w:rPr>
+            </w:r>
+            <w:r>
+              <w:rPr>
+                <w:noProof/>
+                <w:webHidden/>
+              </w:rPr>
+              <w:fldChar w:fldCharType="separate"/>
+            </w:r>
+            <w:r>
+              <w:rPr>
+                <w:noProof/>
+                <w:webHidden/>
+              </w:rPr>
+              <w:t>15</w:t>
+            </w:r>
+            <w:r>
+              <w:rPr>
+                <w:noProof/>
+                <w:webHidden/>
+              </w:rPr>
+              <w:fldChar w:fldCharType="end"/>
+            </w:r>
+          </w:hyperlink>
+        </w:p>
+        <w:p>
+          <w:r>
+            <w:rPr>
+              <w:b/>
+              <w:bCs/>
+              <w:noProof/>
+            </w:rPr>
+            <w:fldChar w:fldCharType="end"/>
+          </w:r>
+        </w:p>
+        <w:p>
+          <w:r>
+            <w:br w:type="page"/>
+          </w:r>
+        </w:p>
+      </w:sdtContent>
+    </w:sdt>
+    <w:p>
+      <w:pPr>
         <w:pStyle w:val="Heading1"/>
       </w:pPr>
-      <w:r>
+      <w:bookmarkStart w:id="0" w:name="_Toc100706985"/>
+      <w:r>
+        <w:lastRenderedPageBreak/>
         <w:t>Problem Statement</w:t>
       </w:r>
+      <w:bookmarkEnd w:id="0"/>
     </w:p>
     <w:p>
       <w:pPr>
@@ -48,9 +1145,11 @@
       <w:pPr>
         <w:pStyle w:val="Heading1"/>
       </w:pPr>
+      <w:bookmarkStart w:id="1" w:name="_Toc100706986"/>
       <w:r>
         <w:t>Analysis</w:t>
       </w:r>
+      <w:bookmarkEnd w:id="1"/>
     </w:p>
     <w:p>
       <w:r>
@@ -128,9 +1227,11 @@
       <w:pPr>
         <w:pStyle w:val="Heading2"/>
       </w:pPr>
+      <w:bookmarkStart w:id="2" w:name="_Toc100706987"/>
       <w:r>
         <w:t>Relation analysis</w:t>
       </w:r>
+      <w:bookmarkEnd w:id="2"/>
     </w:p>
     <w:p>
       <w:pPr>
@@ -465,9 +1566,11 @@
       <w:pPr>
         <w:pStyle w:val="Heading2"/>
       </w:pPr>
+      <w:bookmarkStart w:id="3" w:name="_Toc100706988"/>
       <w:r>
         <w:t>Season and weather impact</w:t>
       </w:r>
+      <w:bookmarkEnd w:id="3"/>
     </w:p>
     <w:p>
       <w:r>
@@ -565,9 +1668,11 @@
       <w:pPr>
         <w:pStyle w:val="Heading2"/>
       </w:pPr>
+      <w:bookmarkStart w:id="4" w:name="_Toc100706989"/>
       <w:r>
         <w:t>Correlation</w:t>
       </w:r>
+      <w:bookmarkEnd w:id="4"/>
     </w:p>
     <w:p>
       <w:pPr>
@@ -845,10 +1950,12 @@
       <w:pPr>
         <w:pStyle w:val="Heading1"/>
       </w:pPr>
+      <w:bookmarkStart w:id="5" w:name="_Toc100706990"/>
       <w:r>
         <w:lastRenderedPageBreak/>
         <w:t>Model training</w:t>
       </w:r>
+      <w:bookmarkEnd w:id="5"/>
     </w:p>
     <w:p>
       <w:r>
@@ -1042,9 +2149,11 @@
       <w:pPr>
         <w:pStyle w:val="Heading2"/>
       </w:pPr>
+      <w:bookmarkStart w:id="6" w:name="_Toc100706991"/>
       <w:r>
         <w:t>Final Model analysis</w:t>
       </w:r>
+      <w:bookmarkEnd w:id="6"/>
     </w:p>
     <w:p>
       <w:r>
@@ -1103,9 +2212,11 @@
       <w:pPr>
         <w:pStyle w:val="Heading3"/>
       </w:pPr>
+      <w:bookmarkStart w:id="7" w:name="_Toc100706992"/>
       <w:r>
         <w:t>Conclusions</w:t>
       </w:r>
+      <w:bookmarkEnd w:id="7"/>
     </w:p>
     <w:p>
       <w:pPr>
@@ -1271,9 +2382,11 @@
       <w:pPr>
         <w:pStyle w:val="Heading3"/>
       </w:pPr>
+      <w:bookmarkStart w:id="8" w:name="_Toc100706993"/>
       <w:r>
         <w:t>Suggestions</w:t>
       </w:r>
+      <w:bookmarkEnd w:id="8"/>
     </w:p>
     <w:p>
       <w:pPr>
@@ -1381,9 +2494,11 @@
       <w:pPr>
         <w:pStyle w:val="Heading2"/>
       </w:pPr>
+      <w:bookmarkStart w:id="9" w:name="_Toc100706994"/>
       <w:r>
         <w:t>Confidence level</w:t>
       </w:r>
+      <w:bookmarkEnd w:id="9"/>
     </w:p>
     <w:p>
       <w:pPr>
@@ -1475,9 +2590,11 @@
       <w:pPr>
         <w:pStyle w:val="Heading2"/>
       </w:pPr>
+      <w:bookmarkStart w:id="10" w:name="_Toc100706995"/>
       <w:r>
         <w:t>Final equations of model</w:t>
       </w:r>
+      <w:bookmarkEnd w:id="10"/>
     </w:p>
     <w:p>
       <m:oMathPara>
@@ -1582,7 +2699,79 @@
             <w:rPr>
               <w:rFonts w:ascii="Cambria Math" w:hAnsi="Cambria Math"/>
             </w:rPr>
-            <m:t>register = 0.0596 + 0.5404 * atemp  + (-0.2624) * weathersitLightSnow  + 0.2531 * yr2019 + 0.1409 * workingday  + 0.1242 * seasonWinter + (-0.1141) * windspeed + (-0.0665) * weathersitMistCloudy + 0.0643 * mnthSeptember</m:t>
+            <m:t xml:space="preserve">register = 0.0596 + 0.5404 * atemp  + </m:t>
+          </m:r>
+          <m:d>
+            <m:dPr>
+              <m:ctrlPr>
+                <w:rPr>
+                  <w:rFonts w:ascii="Cambria Math" w:hAnsi="Cambria Math"/>
+                  <w:i/>
+                </w:rPr>
+              </m:ctrlPr>
+            </m:dPr>
+            <m:e>
+              <m:r>
+                <w:rPr>
+                  <w:rFonts w:ascii="Cambria Math" w:hAnsi="Cambria Math"/>
+                </w:rPr>
+                <m:t>-0.2624</m:t>
+              </m:r>
+            </m:e>
+          </m:d>
+          <m:r>
+            <w:rPr>
+              <w:rFonts w:ascii="Cambria Math" w:hAnsi="Cambria Math"/>
+            </w:rPr>
+            <m:t xml:space="preserve">* weathersitLightSnow  + 0.2531 * yr2019 + 0.1409 * workingday  + 0.1242 * seasonWinter + </m:t>
+          </m:r>
+          <m:d>
+            <m:dPr>
+              <m:ctrlPr>
+                <w:rPr>
+                  <w:rFonts w:ascii="Cambria Math" w:hAnsi="Cambria Math"/>
+                  <w:i/>
+                </w:rPr>
+              </m:ctrlPr>
+            </m:dPr>
+            <m:e>
+              <m:r>
+                <w:rPr>
+                  <w:rFonts w:ascii="Cambria Math" w:hAnsi="Cambria Math"/>
+                </w:rPr>
+                <m:t>-0.1141</m:t>
+              </m:r>
+            </m:e>
+          </m:d>
+          <m:r>
+            <w:rPr>
+              <w:rFonts w:ascii="Cambria Math" w:hAnsi="Cambria Math"/>
+            </w:rPr>
+            <m:t xml:space="preserve">* windspeed + </m:t>
+          </m:r>
+          <m:d>
+            <m:dPr>
+              <m:ctrlPr>
+                <w:rPr>
+                  <w:rFonts w:ascii="Cambria Math" w:hAnsi="Cambria Math"/>
+                  <w:i/>
+                </w:rPr>
+              </m:ctrlPr>
+            </m:dPr>
+            <m:e>
+              <m:r>
+                <w:rPr>
+                  <w:rFonts w:ascii="Cambria Math" w:hAnsi="Cambria Math"/>
+                </w:rPr>
+                <m:t>-0.0665</m:t>
+              </m:r>
+            </m:e>
+          </m:d>
+          <m:r>
+            <w:rPr>
+              <w:rFonts w:ascii="Cambria Math" w:hAnsi="Cambria Math"/>
+            </w:rPr>
+            <m:t>* weathersitMistCloudy + 0.0643 * mnthSeptember</m:t>
           </m:r>
         </m:oMath>
       </m:oMathPara>
@@ -1594,18 +2783,1622 @@
             <w:rPr>
               <w:rFonts w:ascii="Cambria Math" w:hAnsi="Cambria Math"/>
             </w:rPr>
-            <m:t xml:space="preserve">casual = 0.2730 + 0.5146 * atemp + (-0.2345) * workingday  + (-0.2020) * </m:t>
+            <m:t xml:space="preserve">casual = 0.2730 + 0.5146 * atemp + </m:t>
           </m:r>
+          <m:d>
+            <m:dPr>
+              <m:ctrlPr>
+                <w:rPr>
+                  <w:rFonts w:ascii="Cambria Math" w:hAnsi="Cambria Math"/>
+                  <w:i/>
+                </w:rPr>
+              </m:ctrlPr>
+            </m:dPr>
+            <m:e>
+              <m:r>
+                <w:rPr>
+                  <w:rFonts w:ascii="Cambria Math" w:hAnsi="Cambria Math"/>
+                </w:rPr>
+                <m:t>-0.2345</m:t>
+              </m:r>
+            </m:e>
+          </m:d>
           <m:r>
             <w:rPr>
               <w:rFonts w:ascii="Cambria Math" w:hAnsi="Cambria Math"/>
             </w:rPr>
-            <m:t>hum + (-0.1855) * windspeed + 0.0826 * seasonSummer + 0.0812 * yr2019 + 0.0554 * mnthOctober + 0.0414 * weekdaySunday</m:t>
+            <m:t xml:space="preserve">* workingday  + </m:t>
+          </m:r>
+          <m:d>
+            <m:dPr>
+              <m:ctrlPr>
+                <w:rPr>
+                  <w:rFonts w:ascii="Cambria Math" w:hAnsi="Cambria Math"/>
+                  <w:i/>
+                </w:rPr>
+              </m:ctrlPr>
+            </m:dPr>
+            <m:e>
+              <m:r>
+                <w:rPr>
+                  <w:rFonts w:ascii="Cambria Math" w:hAnsi="Cambria Math"/>
+                </w:rPr>
+                <m:t>-0.2020</m:t>
+              </m:r>
+            </m:e>
+          </m:d>
+          <m:r>
+            <w:rPr>
+              <w:rFonts w:ascii="Cambria Math" w:hAnsi="Cambria Math"/>
+            </w:rPr>
+            <m:t xml:space="preserve">* hum + </m:t>
+          </m:r>
+          <m:d>
+            <m:dPr>
+              <m:ctrlPr>
+                <w:rPr>
+                  <w:rFonts w:ascii="Cambria Math" w:hAnsi="Cambria Math"/>
+                  <w:i/>
+                </w:rPr>
+              </m:ctrlPr>
+            </m:dPr>
+            <m:e>
+              <m:r>
+                <w:rPr>
+                  <w:rFonts w:ascii="Cambria Math" w:hAnsi="Cambria Math"/>
+                </w:rPr>
+                <m:t>-0.1855</m:t>
+              </m:r>
+            </m:e>
+          </m:d>
+          <m:r>
+            <w:rPr>
+              <w:rFonts w:ascii="Cambria Math" w:hAnsi="Cambria Math"/>
+            </w:rPr>
+            <m:t>* windspeed + 0.0826 * seasonSummer + 0.0812 * yr2019 + 0.0554 * mnthOctober + 0.0414 * weekdaySunday</m:t>
           </m:r>
         </m:oMath>
       </m:oMathPara>
     </w:p>
+    <w:p>
+      <w:pPr>
+        <w:pStyle w:val="Heading1"/>
+      </w:pPr>
+      <w:bookmarkStart w:id="11" w:name="_Toc100706996"/>
+      <w:r>
+        <w:t>Subjective</w:t>
+      </w:r>
+      <w:bookmarkEnd w:id="11"/>
+    </w:p>
+    <w:p>
+      <w:pPr>
+        <w:pStyle w:val="Heading2"/>
+      </w:pPr>
+      <w:bookmarkStart w:id="12" w:name="_Toc100706997"/>
+      <w:r>
+        <w:t>Assignment-based Subjective Questions</w:t>
+      </w:r>
+      <w:bookmarkEnd w:id="12"/>
+      <w:r>
+        <w:t xml:space="preserve"> </w:t>
+      </w:r>
+    </w:p>
+    <w:p>
+      <w:pPr>
+        <w:pStyle w:val="ListParagraph"/>
+        <w:numPr>
+          <w:ilvl w:val="0"/>
+          <w:numId w:val="10"/>
+        </w:numPr>
+      </w:pPr>
+      <w:r>
+        <w:t>From your analysis of the categorical variables from the dataset, what could you infer about their effect on the dependent variable? (3 marks)</w:t>
+      </w:r>
+    </w:p>
+    <w:p>
+      <w:pPr>
+        <w:pStyle w:val="ListParagraph"/>
+        <w:numPr>
+          <w:ilvl w:val="1"/>
+          <w:numId w:val="10"/>
+        </w:numPr>
+        <w:rPr>
+          <w:rStyle w:val="HTMLCode"/>
+          <w:rFonts w:asciiTheme="majorHAnsi" w:eastAsiaTheme="majorEastAsia" w:hAnsiTheme="majorHAnsi" w:cstheme="majorBidi"/>
+          <w:sz w:val="22"/>
+          <w:szCs w:val="22"/>
+        </w:rPr>
+      </w:pPr>
+      <w:r>
+        <w:rPr>
+          <w:rStyle w:val="HTMLCode"/>
+          <w:rFonts w:asciiTheme="majorHAnsi" w:eastAsiaTheme="majorEastAsia" w:hAnsiTheme="majorHAnsi" w:cstheme="majorHAnsi"/>
+          <w:color w:val="000000"/>
+          <w:sz w:val="21"/>
+          <w:szCs w:val="21"/>
+          <w:bdr w:val="none" w:sz="0" w:space="0" w:color="auto" w:frame="1"/>
+          <w:shd w:val="clear" w:color="auto" w:fill="FFFFFF"/>
+        </w:rPr>
+        <w:t>Season 1, spring has negative effect on bike sharing usage.</w:t>
+      </w:r>
+    </w:p>
+    <w:p>
+      <w:pPr>
+        <w:pStyle w:val="ListParagraph"/>
+        <w:numPr>
+          <w:ilvl w:val="1"/>
+          <w:numId w:val="10"/>
+        </w:numPr>
+        <w:rPr>
+          <w:rStyle w:val="HTMLCode"/>
+          <w:rFonts w:asciiTheme="majorHAnsi" w:eastAsiaTheme="majorEastAsia" w:hAnsiTheme="majorHAnsi" w:cstheme="majorBidi"/>
+          <w:sz w:val="22"/>
+          <w:szCs w:val="22"/>
+        </w:rPr>
+      </w:pPr>
+      <w:r>
+        <w:rPr>
+          <w:rStyle w:val="HTMLCode"/>
+          <w:rFonts w:asciiTheme="majorHAnsi" w:eastAsiaTheme="majorEastAsia" w:hAnsiTheme="majorHAnsi" w:cstheme="majorHAnsi"/>
+          <w:color w:val="000000"/>
+          <w:sz w:val="21"/>
+          <w:szCs w:val="21"/>
+          <w:bdr w:val="none" w:sz="0" w:space="0" w:color="auto" w:frame="1"/>
+          <w:shd w:val="clear" w:color="auto" w:fill="FFFFFF"/>
+        </w:rPr>
+        <w:t xml:space="preserve">Bike sharing has drastic </w:t>
+      </w:r>
+      <w:r>
+        <w:rPr>
+          <w:rStyle w:val="HTMLCode"/>
+          <w:rFonts w:asciiTheme="majorHAnsi" w:eastAsiaTheme="majorEastAsia" w:hAnsiTheme="majorHAnsi" w:cstheme="majorHAnsi"/>
+          <w:color w:val="000000"/>
+          <w:sz w:val="21"/>
+          <w:szCs w:val="21"/>
+          <w:bdr w:val="none" w:sz="0" w:space="0" w:color="auto" w:frame="1"/>
+          <w:shd w:val="clear" w:color="auto" w:fill="FFFFFF"/>
+        </w:rPr>
+        <w:t>uptick</w:t>
+      </w:r>
+      <w:r>
+        <w:rPr>
+          <w:rStyle w:val="HTMLCode"/>
+          <w:rFonts w:asciiTheme="majorHAnsi" w:eastAsiaTheme="majorEastAsia" w:hAnsiTheme="majorHAnsi" w:cstheme="majorHAnsi"/>
+          <w:color w:val="000000"/>
+          <w:sz w:val="21"/>
+          <w:szCs w:val="21"/>
+          <w:bdr w:val="none" w:sz="0" w:space="0" w:color="auto" w:frame="1"/>
+          <w:shd w:val="clear" w:color="auto" w:fill="FFFFFF"/>
+        </w:rPr>
+        <w:t xml:space="preserve"> in 2019.</w:t>
+      </w:r>
+    </w:p>
+    <w:p>
+      <w:pPr>
+        <w:pStyle w:val="ListParagraph"/>
+        <w:numPr>
+          <w:ilvl w:val="1"/>
+          <w:numId w:val="10"/>
+        </w:numPr>
+        <w:rPr>
+          <w:rStyle w:val="HTMLCode"/>
+          <w:rFonts w:asciiTheme="majorHAnsi" w:eastAsiaTheme="majorEastAsia" w:hAnsiTheme="majorHAnsi" w:cstheme="majorBidi"/>
+          <w:sz w:val="22"/>
+          <w:szCs w:val="22"/>
+        </w:rPr>
+      </w:pPr>
+      <w:r>
+        <w:rPr>
+          <w:rStyle w:val="HTMLCode"/>
+          <w:rFonts w:asciiTheme="majorHAnsi" w:eastAsiaTheme="majorEastAsia" w:hAnsiTheme="majorHAnsi" w:cstheme="majorHAnsi"/>
+          <w:color w:val="000000"/>
+          <w:sz w:val="21"/>
+          <w:szCs w:val="21"/>
+          <w:bdr w:val="none" w:sz="0" w:space="0" w:color="auto" w:frame="1"/>
+          <w:shd w:val="clear" w:color="auto" w:fill="FFFFFF"/>
+        </w:rPr>
+        <w:t xml:space="preserve">Weekday and working day also </w:t>
+      </w:r>
+      <w:r>
+        <w:rPr>
+          <w:rStyle w:val="HTMLCode"/>
+          <w:rFonts w:asciiTheme="majorHAnsi" w:eastAsiaTheme="majorEastAsia" w:hAnsiTheme="majorHAnsi" w:cstheme="majorHAnsi"/>
+          <w:color w:val="000000"/>
+          <w:sz w:val="21"/>
+          <w:szCs w:val="21"/>
+          <w:bdr w:val="none" w:sz="0" w:space="0" w:color="auto" w:frame="1"/>
+          <w:shd w:val="clear" w:color="auto" w:fill="FFFFFF"/>
+        </w:rPr>
+        <w:t>have</w:t>
+      </w:r>
+      <w:r>
+        <w:rPr>
+          <w:rStyle w:val="HTMLCode"/>
+          <w:rFonts w:asciiTheme="majorHAnsi" w:eastAsiaTheme="majorEastAsia" w:hAnsiTheme="majorHAnsi" w:cstheme="majorHAnsi"/>
+          <w:color w:val="000000"/>
+          <w:sz w:val="21"/>
+          <w:szCs w:val="21"/>
+          <w:bdr w:val="none" w:sz="0" w:space="0" w:color="auto" w:frame="1"/>
+          <w:shd w:val="clear" w:color="auto" w:fill="FFFFFF"/>
+        </w:rPr>
+        <w:t xml:space="preserve"> </w:t>
+      </w:r>
+      <w:r>
+        <w:rPr>
+          <w:rStyle w:val="HTMLCode"/>
+          <w:rFonts w:asciiTheme="majorHAnsi" w:eastAsiaTheme="majorEastAsia" w:hAnsiTheme="majorHAnsi" w:cstheme="majorHAnsi"/>
+          <w:color w:val="000000"/>
+          <w:sz w:val="21"/>
+          <w:szCs w:val="21"/>
+          <w:bdr w:val="none" w:sz="0" w:space="0" w:color="auto" w:frame="1"/>
+          <w:shd w:val="clear" w:color="auto" w:fill="FFFFFF"/>
+        </w:rPr>
+        <w:t>minimal</w:t>
+      </w:r>
+      <w:r>
+        <w:rPr>
+          <w:rStyle w:val="HTMLCode"/>
+          <w:rFonts w:asciiTheme="majorHAnsi" w:eastAsiaTheme="majorEastAsia" w:hAnsiTheme="majorHAnsi" w:cstheme="majorHAnsi"/>
+          <w:color w:val="000000"/>
+          <w:sz w:val="21"/>
+          <w:szCs w:val="21"/>
+          <w:bdr w:val="none" w:sz="0" w:space="0" w:color="auto" w:frame="1"/>
+          <w:shd w:val="clear" w:color="auto" w:fill="FFFFFF"/>
+        </w:rPr>
+        <w:t xml:space="preserve"> effect.</w:t>
+      </w:r>
+    </w:p>
+    <w:p>
+      <w:pPr>
+        <w:pStyle w:val="ListParagraph"/>
+        <w:numPr>
+          <w:ilvl w:val="1"/>
+          <w:numId w:val="10"/>
+        </w:numPr>
+        <w:rPr>
+          <w:rStyle w:val="HTMLCode"/>
+          <w:rFonts w:asciiTheme="majorHAnsi" w:eastAsiaTheme="majorEastAsia" w:hAnsiTheme="majorHAnsi" w:cstheme="majorBidi"/>
+          <w:sz w:val="22"/>
+          <w:szCs w:val="22"/>
+        </w:rPr>
+      </w:pPr>
+      <w:r>
+        <w:rPr>
+          <w:rStyle w:val="HTMLCode"/>
+          <w:rFonts w:asciiTheme="majorHAnsi" w:eastAsiaTheme="majorEastAsia" w:hAnsiTheme="majorHAnsi" w:cstheme="majorHAnsi"/>
+          <w:color w:val="000000"/>
+          <w:sz w:val="21"/>
+          <w:szCs w:val="21"/>
+          <w:bdr w:val="none" w:sz="0" w:space="0" w:color="auto" w:frame="1"/>
+          <w:shd w:val="clear" w:color="auto" w:fill="FFFFFF"/>
+        </w:rPr>
+        <w:t>Snow has very drastic effect on bike sharing usage.</w:t>
+      </w:r>
+    </w:p>
+    <w:p>
+      <w:pPr>
+        <w:pStyle w:val="ListParagraph"/>
+        <w:numPr>
+          <w:ilvl w:val="1"/>
+          <w:numId w:val="10"/>
+        </w:numPr>
+      </w:pPr>
+      <w:r>
+        <w:rPr>
+          <w:rStyle w:val="HTMLCode"/>
+          <w:rFonts w:asciiTheme="majorHAnsi" w:eastAsiaTheme="majorEastAsia" w:hAnsiTheme="majorHAnsi" w:cstheme="majorHAnsi"/>
+          <w:color w:val="000000"/>
+          <w:sz w:val="21"/>
+          <w:szCs w:val="21"/>
+          <w:bdr w:val="none" w:sz="0" w:space="0" w:color="auto" w:frame="1"/>
+          <w:shd w:val="clear" w:color="auto" w:fill="FFFFFF"/>
+        </w:rPr>
+        <w:t xml:space="preserve">Conclusion here </w:t>
+      </w:r>
+      <w:r>
+        <w:rPr>
+          <w:rStyle w:val="HTMLCode"/>
+          <w:rFonts w:asciiTheme="majorHAnsi" w:eastAsiaTheme="majorEastAsia" w:hAnsiTheme="majorHAnsi" w:cstheme="majorHAnsi"/>
+          <w:color w:val="000000"/>
+          <w:sz w:val="21"/>
+          <w:szCs w:val="21"/>
+          <w:bdr w:val="none" w:sz="0" w:space="0" w:color="auto" w:frame="1"/>
+          <w:shd w:val="clear" w:color="auto" w:fill="FFFFFF"/>
+        </w:rPr>
+        <w:t>irrespective</w:t>
+      </w:r>
+      <w:r>
+        <w:rPr>
+          <w:rStyle w:val="HTMLCode"/>
+          <w:rFonts w:asciiTheme="majorHAnsi" w:eastAsiaTheme="majorEastAsia" w:hAnsiTheme="majorHAnsi" w:cstheme="majorHAnsi"/>
+          <w:color w:val="000000"/>
+          <w:sz w:val="21"/>
+          <w:szCs w:val="21"/>
+          <w:bdr w:val="none" w:sz="0" w:space="0" w:color="auto" w:frame="1"/>
+          <w:shd w:val="clear" w:color="auto" w:fill="FFFFFF"/>
+        </w:rPr>
+        <w:t xml:space="preserve"> of seasons and weather, Snow and Spring has negative effect.</w:t>
+      </w:r>
+    </w:p>
+    <w:p>
+      <w:pPr>
+        <w:pStyle w:val="ListParagraph"/>
+        <w:ind w:left="1440"/>
+      </w:pPr>
+    </w:p>
+    <w:p>
+      <w:pPr>
+        <w:ind w:left="720"/>
+      </w:pPr>
+      <w:r>
+        <w:rPr>
+          <w:noProof/>
+        </w:rPr>
+        <w:lastRenderedPageBreak/>
+        <w:drawing>
+          <wp:inline distT="0" distB="0" distL="0" distR="0" wp14:anchorId="21C6BCF1" wp14:editId="3659EE92">
+            <wp:extent cx="5943600" cy="5943600"/>
+            <wp:effectExtent l="0" t="0" r="0" b="0"/>
+            <wp:docPr id="12" name="Picture 12" descr="A picture containing text, room&#10;&#10;Description automatically generated"/>
+            <wp:cNvGraphicFramePr>
+              <a:graphicFrameLocks xmlns:a="http://schemas.openxmlformats.org/drawingml/2006/main" noChangeAspect="1"/>
+            </wp:cNvGraphicFramePr>
+            <a:graphic xmlns:a="http://schemas.openxmlformats.org/drawingml/2006/main">
+              <a:graphicData uri="http://schemas.openxmlformats.org/drawingml/2006/picture">
+                <pic:pic xmlns:pic="http://schemas.openxmlformats.org/drawingml/2006/picture">
+                  <pic:nvPicPr>
+                    <pic:cNvPr id="2" name="Picture 2" descr="A picture containing text, room&#10;&#10;Description automatically generated"/>
+                    <pic:cNvPicPr/>
+                  </pic:nvPicPr>
+                  <pic:blipFill>
+                    <a:blip r:embed="rId9" cstate="print">
+                      <a:extLst>
+                        <a:ext uri="{28A0092B-C50C-407E-A947-70E740481C1C}">
+                          <a14:useLocalDpi xmlns:a14="http://schemas.microsoft.com/office/drawing/2010/main" val="0"/>
+                        </a:ext>
+                      </a:extLst>
+                    </a:blip>
+                    <a:stretch>
+                      <a:fillRect/>
+                    </a:stretch>
+                  </pic:blipFill>
+                  <pic:spPr>
+                    <a:xfrm>
+                      <a:off x="0" y="0"/>
+                      <a:ext cx="5943600" cy="5943600"/>
+                    </a:xfrm>
+                    <a:prstGeom prst="rect">
+                      <a:avLst/>
+                    </a:prstGeom>
+                  </pic:spPr>
+                </pic:pic>
+              </a:graphicData>
+            </a:graphic>
+          </wp:inline>
+        </w:drawing>
+      </w:r>
+    </w:p>
+    <w:p>
+      <w:pPr>
+        <w:ind w:left="720"/>
+      </w:pPr>
+    </w:p>
+    <w:p>
+      <w:pPr>
+        <w:pStyle w:val="ListParagraph"/>
+        <w:numPr>
+          <w:ilvl w:val="0"/>
+          <w:numId w:val="10"/>
+        </w:numPr>
+      </w:pPr>
+      <w:r>
+        <w:t xml:space="preserve">Why is it important to use </w:t>
+      </w:r>
+      <w:proofErr w:type="spellStart"/>
+      <w:r>
+        <w:rPr>
+          <w:b/>
+          <w:bCs/>
+        </w:rPr>
+        <w:t>drop_first</w:t>
+      </w:r>
+      <w:proofErr w:type="spellEnd"/>
+      <w:r>
+        <w:rPr>
+          <w:b/>
+          <w:bCs/>
+        </w:rPr>
+        <w:t xml:space="preserve">=True </w:t>
+      </w:r>
+      <w:r>
+        <w:t xml:space="preserve">during dummy variable creation? (2 mark) </w:t>
+      </w:r>
+    </w:p>
+    <w:p>
+      <w:pPr>
+        <w:pStyle w:val="ListParagraph"/>
+        <w:numPr>
+          <w:ilvl w:val="1"/>
+          <w:numId w:val="10"/>
+        </w:numPr>
+      </w:pPr>
+      <w:r>
+        <w:t xml:space="preserve">Drop first helps us to reduce the number of columns </w:t>
+      </w:r>
+      <w:r>
+        <w:t>without</w:t>
+      </w:r>
+      <w:r>
+        <w:t xml:space="preserve"> losing </w:t>
+      </w:r>
+      <w:r>
+        <w:t>actual content of the data.</w:t>
+      </w:r>
+    </w:p>
+    <w:p>
+      <w:pPr>
+        <w:pStyle w:val="ListParagraph"/>
+        <w:numPr>
+          <w:ilvl w:val="0"/>
+          <w:numId w:val="10"/>
+        </w:numPr>
+      </w:pPr>
+      <w:r>
+        <w:t>Looking at the pair-plot among the numerical variables, which one has the highest correlation</w:t>
+      </w:r>
+      <w:r>
+        <w:t xml:space="preserve"> </w:t>
+      </w:r>
+      <w:r>
+        <w:t xml:space="preserve">with the target variable? (1 mark) </w:t>
+      </w:r>
+    </w:p>
+    <w:p>
+      <w:pPr>
+        <w:pStyle w:val="ListParagraph"/>
+        <w:numPr>
+          <w:ilvl w:val="1"/>
+          <w:numId w:val="10"/>
+        </w:numPr>
+      </w:pPr>
+      <w:r>
+        <w:t xml:space="preserve">Registered has the highest correlation with the target variable </w:t>
+      </w:r>
+      <w:proofErr w:type="spellStart"/>
+      <w:r>
+        <w:t>cnt</w:t>
+      </w:r>
+      <w:proofErr w:type="spellEnd"/>
+      <w:r>
+        <w:t xml:space="preserve">. </w:t>
+      </w:r>
+    </w:p>
+    <w:p>
+      <w:pPr>
+        <w:pStyle w:val="ListParagraph"/>
+        <w:numPr>
+          <w:ilvl w:val="1"/>
+          <w:numId w:val="10"/>
+        </w:numPr>
+      </w:pPr>
+      <w:r>
+        <w:t>Here since registered and casual columns are eliminated in the model, Next highest correlations ins with temp/</w:t>
+      </w:r>
+      <w:proofErr w:type="spellStart"/>
+      <w:r>
+        <w:t>atemp</w:t>
+      </w:r>
+      <w:proofErr w:type="spellEnd"/>
+    </w:p>
+    <w:p>
+      <w:pPr>
+        <w:ind w:left="720"/>
+      </w:pPr>
+      <w:r>
+        <w:rPr>
+          <w:noProof/>
+        </w:rPr>
+        <w:lastRenderedPageBreak/>
+        <w:drawing>
+          <wp:inline distT="0" distB="0" distL="0" distR="0" wp14:anchorId="0E2C7A06" wp14:editId="31D3AC83">
+            <wp:extent cx="5943600" cy="990600"/>
+            <wp:effectExtent l="0" t="0" r="0" b="0"/>
+            <wp:docPr id="13" name="Picture 13" descr="A picture containing text&#10;&#10;Description automatically generated"/>
+            <wp:cNvGraphicFramePr>
+              <a:graphicFrameLocks xmlns:a="http://schemas.openxmlformats.org/drawingml/2006/main" noChangeAspect="1"/>
+            </wp:cNvGraphicFramePr>
+            <a:graphic xmlns:a="http://schemas.openxmlformats.org/drawingml/2006/main">
+              <a:graphicData uri="http://schemas.openxmlformats.org/drawingml/2006/picture">
+                <pic:pic xmlns:pic="http://schemas.openxmlformats.org/drawingml/2006/picture">
+                  <pic:nvPicPr>
+                    <pic:cNvPr id="5" name="Picture 5" descr="A picture containing text&#10;&#10;Description automatically generated"/>
+                    <pic:cNvPicPr/>
+                  </pic:nvPicPr>
+                  <pic:blipFill>
+                    <a:blip r:embed="rId11">
+                      <a:extLst>
+                        <a:ext uri="{28A0092B-C50C-407E-A947-70E740481C1C}">
+                          <a14:useLocalDpi xmlns:a14="http://schemas.microsoft.com/office/drawing/2010/main" val="0"/>
+                        </a:ext>
+                      </a:extLst>
+                    </a:blip>
+                    <a:stretch>
+                      <a:fillRect/>
+                    </a:stretch>
+                  </pic:blipFill>
+                  <pic:spPr>
+                    <a:xfrm>
+                      <a:off x="0" y="0"/>
+                      <a:ext cx="5943600" cy="990600"/>
+                    </a:xfrm>
+                    <a:prstGeom prst="rect">
+                      <a:avLst/>
+                    </a:prstGeom>
+                  </pic:spPr>
+                </pic:pic>
+              </a:graphicData>
+            </a:graphic>
+          </wp:inline>
+        </w:drawing>
+      </w:r>
+    </w:p>
+    <w:p>
+      <w:pPr>
+        <w:pStyle w:val="ListParagraph"/>
+        <w:numPr>
+          <w:ilvl w:val="0"/>
+          <w:numId w:val="10"/>
+        </w:numPr>
+      </w:pPr>
+      <w:r>
+        <w:t>How did you validate the assumptions of Linear Regression after building the model on the</w:t>
+      </w:r>
+      <w:r>
+        <w:t xml:space="preserve"> </w:t>
+      </w:r>
+      <w:r>
+        <w:t>training set? (3 marks)</w:t>
+      </w:r>
+    </w:p>
+    <w:p>
+      <w:pPr>
+        <w:pStyle w:val="ListParagraph"/>
+        <w:numPr>
+          <w:ilvl w:val="1"/>
+          <w:numId w:val="10"/>
+        </w:numPr>
+      </w:pPr>
+      <w:r>
+        <w:t>By doing residual analysis.</w:t>
+      </w:r>
+    </w:p>
+    <w:p>
+      <w:pPr>
+        <w:pStyle w:val="ListParagraph"/>
+        <w:numPr>
+          <w:ilvl w:val="2"/>
+          <w:numId w:val="10"/>
+        </w:numPr>
+      </w:pPr>
+      <w:r>
+        <w:t>Mean of residual analysis is zero</w:t>
+      </w:r>
+    </w:p>
+    <w:p>
+      <w:r>
+        <w:rPr>
+          <w:noProof/>
+        </w:rPr>
+        <w:drawing>
+          <wp:inline distT="0" distB="0" distL="0" distR="0" wp14:anchorId="1297BF9E" wp14:editId="682DE9C7">
+            <wp:extent cx="3619500" cy="2679700"/>
+            <wp:effectExtent l="0" t="0" r="0" b="0"/>
+            <wp:docPr id="15" name="Picture 15" descr="Table&#10;&#10;Description automatically generated"/>
+            <wp:cNvGraphicFramePr>
+              <a:graphicFrameLocks xmlns:a="http://schemas.openxmlformats.org/drawingml/2006/main" noChangeAspect="1"/>
+            </wp:cNvGraphicFramePr>
+            <a:graphic xmlns:a="http://schemas.openxmlformats.org/drawingml/2006/main">
+              <a:graphicData uri="http://schemas.openxmlformats.org/drawingml/2006/picture">
+                <pic:pic xmlns:pic="http://schemas.openxmlformats.org/drawingml/2006/picture">
+                  <pic:nvPicPr>
+                    <pic:cNvPr id="15" name="Picture 15" descr="Table&#10;&#10;Description automatically generated"/>
+                    <pic:cNvPicPr/>
+                  </pic:nvPicPr>
+                  <pic:blipFill>
+                    <a:blip r:embed="rId17">
+                      <a:extLst>
+                        <a:ext uri="{28A0092B-C50C-407E-A947-70E740481C1C}">
+                          <a14:useLocalDpi xmlns:a14="http://schemas.microsoft.com/office/drawing/2010/main" val="0"/>
+                        </a:ext>
+                      </a:extLst>
+                    </a:blip>
+                    <a:stretch>
+                      <a:fillRect/>
+                    </a:stretch>
+                  </pic:blipFill>
+                  <pic:spPr>
+                    <a:xfrm>
+                      <a:off x="0" y="0"/>
+                      <a:ext cx="3619500" cy="2679700"/>
+                    </a:xfrm>
+                    <a:prstGeom prst="rect">
+                      <a:avLst/>
+                    </a:prstGeom>
+                  </pic:spPr>
+                </pic:pic>
+              </a:graphicData>
+            </a:graphic>
+          </wp:inline>
+        </w:drawing>
+      </w:r>
+    </w:p>
+    <w:p>
+      <w:r>
+        <w:rPr>
+          <w:noProof/>
+        </w:rPr>
+        <w:lastRenderedPageBreak/>
+        <w:drawing>
+          <wp:inline distT="0" distB="0" distL="0" distR="0" wp14:anchorId="2352F4D9" wp14:editId="6B5F7EC8">
+            <wp:extent cx="5943600" cy="5943600"/>
+            <wp:effectExtent l="0" t="0" r="0" b="0"/>
+            <wp:docPr id="16" name="Picture 16" descr="Logo&#10;&#10;Description automatically generated"/>
+            <wp:cNvGraphicFramePr>
+              <a:graphicFrameLocks xmlns:a="http://schemas.openxmlformats.org/drawingml/2006/main" noChangeAspect="1"/>
+            </wp:cNvGraphicFramePr>
+            <a:graphic xmlns:a="http://schemas.openxmlformats.org/drawingml/2006/main">
+              <a:graphicData uri="http://schemas.openxmlformats.org/drawingml/2006/picture">
+                <pic:pic xmlns:pic="http://schemas.openxmlformats.org/drawingml/2006/picture">
+                  <pic:nvPicPr>
+                    <pic:cNvPr id="16" name="Picture 16" descr="Logo&#10;&#10;Description automatically generated"/>
+                    <pic:cNvPicPr/>
+                  </pic:nvPicPr>
+                  <pic:blipFill>
+                    <a:blip r:embed="rId18">
+                      <a:extLst>
+                        <a:ext uri="{28A0092B-C50C-407E-A947-70E740481C1C}">
+                          <a14:useLocalDpi xmlns:a14="http://schemas.microsoft.com/office/drawing/2010/main" val="0"/>
+                        </a:ext>
+                      </a:extLst>
+                    </a:blip>
+                    <a:stretch>
+                      <a:fillRect/>
+                    </a:stretch>
+                  </pic:blipFill>
+                  <pic:spPr>
+                    <a:xfrm>
+                      <a:off x="0" y="0"/>
+                      <a:ext cx="5943600" cy="5943600"/>
+                    </a:xfrm>
+                    <a:prstGeom prst="rect">
+                      <a:avLst/>
+                    </a:prstGeom>
+                  </pic:spPr>
+                </pic:pic>
+              </a:graphicData>
+            </a:graphic>
+          </wp:inline>
+        </w:drawing>
+      </w:r>
+    </w:p>
+    <w:p>
+      <w:pPr>
+        <w:pStyle w:val="ListParagraph"/>
+        <w:numPr>
+          <w:ilvl w:val="1"/>
+          <w:numId w:val="10"/>
+        </w:numPr>
+      </w:pPr>
+      <w:r>
+        <w:t xml:space="preserve">By checking for </w:t>
+      </w:r>
+      <w:r>
+        <w:t>Homoscedasticity</w:t>
+      </w:r>
+    </w:p>
+    <w:p>
+      <w:r>
+        <w:t xml:space="preserve">Fitted line on </w:t>
+      </w:r>
+      <w:r>
+        <w:t>residuals</w:t>
+      </w:r>
+      <w:r>
+        <w:t xml:space="preserve"> pass is almost flat with centered around 0, We can say </w:t>
+      </w:r>
+      <w:r>
+        <w:t>residuals</w:t>
+      </w:r>
+      <w:r>
+        <w:t xml:space="preserve"> have equal </w:t>
+      </w:r>
+      <w:r>
+        <w:t>variance</w:t>
+      </w:r>
+      <w:r>
+        <w:t>. Another assumption of linear regression is satisfied</w:t>
+      </w:r>
+    </w:p>
+    <w:p>
+      <w:r>
+        <w:rPr>
+          <w:noProof/>
+        </w:rPr>
+        <w:lastRenderedPageBreak/>
+        <w:drawing>
+          <wp:inline distT="0" distB="0" distL="0" distR="0" wp14:anchorId="3E128780" wp14:editId="13C645DB">
+            <wp:extent cx="5943600" cy="5943600"/>
+            <wp:effectExtent l="0" t="0" r="0" b="0"/>
+            <wp:docPr id="17" name="Picture 17" descr="A picture containing text&#10;&#10;Description automatically generated"/>
+            <wp:cNvGraphicFramePr>
+              <a:graphicFrameLocks xmlns:a="http://schemas.openxmlformats.org/drawingml/2006/main" noChangeAspect="1"/>
+            </wp:cNvGraphicFramePr>
+            <a:graphic xmlns:a="http://schemas.openxmlformats.org/drawingml/2006/main">
+              <a:graphicData uri="http://schemas.openxmlformats.org/drawingml/2006/picture">
+                <pic:pic xmlns:pic="http://schemas.openxmlformats.org/drawingml/2006/picture">
+                  <pic:nvPicPr>
+                    <pic:cNvPr id="17" name="Picture 17" descr="A picture containing text&#10;&#10;Description automatically generated"/>
+                    <pic:cNvPicPr/>
+                  </pic:nvPicPr>
+                  <pic:blipFill>
+                    <a:blip r:embed="rId19">
+                      <a:extLst>
+                        <a:ext uri="{28A0092B-C50C-407E-A947-70E740481C1C}">
+                          <a14:useLocalDpi xmlns:a14="http://schemas.microsoft.com/office/drawing/2010/main" val="0"/>
+                        </a:ext>
+                      </a:extLst>
+                    </a:blip>
+                    <a:stretch>
+                      <a:fillRect/>
+                    </a:stretch>
+                  </pic:blipFill>
+                  <pic:spPr>
+                    <a:xfrm>
+                      <a:off x="0" y="0"/>
+                      <a:ext cx="5943600" cy="5943600"/>
+                    </a:xfrm>
+                    <a:prstGeom prst="rect">
+                      <a:avLst/>
+                    </a:prstGeom>
+                  </pic:spPr>
+                </pic:pic>
+              </a:graphicData>
+            </a:graphic>
+          </wp:inline>
+        </w:drawing>
+      </w:r>
+    </w:p>
+    <w:p>
+      <w:pPr>
+        <w:pStyle w:val="ListParagraph"/>
+        <w:numPr>
+          <w:ilvl w:val="0"/>
+          <w:numId w:val="10"/>
+        </w:numPr>
+      </w:pPr>
+      <w:r>
+        <w:t>Based on the final model, which are the top 3 features contributing significantly towards</w:t>
+      </w:r>
+      <w:r>
+        <w:t xml:space="preserve"> </w:t>
+      </w:r>
+      <w:r>
+        <w:t xml:space="preserve">explaining the demand of the shared bikes? </w:t>
+      </w:r>
+    </w:p>
+    <w:p>
+      <w:pPr>
+        <w:pStyle w:val="ListParagraph"/>
+        <w:numPr>
+          <w:ilvl w:val="1"/>
+          <w:numId w:val="10"/>
+        </w:numPr>
+      </w:pPr>
+      <w:r>
+        <w:t>Temperature and Temperature feel</w:t>
+      </w:r>
+    </w:p>
+    <w:p>
+      <w:pPr>
+        <w:pStyle w:val="ListParagraph"/>
+        <w:numPr>
+          <w:ilvl w:val="1"/>
+          <w:numId w:val="10"/>
+        </w:numPr>
+      </w:pPr>
+      <w:r>
+        <w:t>Light Snow, Light Rain + Thunderstorm + Scattered clouds, Light Rain + Scattered clouds</w:t>
+      </w:r>
+    </w:p>
+    <w:p>
+      <w:pPr>
+        <w:pStyle w:val="ListParagraph"/>
+        <w:numPr>
+          <w:ilvl w:val="1"/>
+          <w:numId w:val="10"/>
+        </w:numPr>
+      </w:pPr>
+      <w:r>
+        <w:t>Year 2019</w:t>
+      </w:r>
+    </w:p>
+    <w:p>
+      <w:pPr>
+        <w:pStyle w:val="ListParagraph"/>
+        <w:numPr>
+          <w:ilvl w:val="1"/>
+          <w:numId w:val="10"/>
+        </w:numPr>
+      </w:pPr>
+      <w:r>
+        <w:t>Wind speed</w:t>
+      </w:r>
+    </w:p>
+    <w:p>
+      <w:r>
+        <w:rPr>
+          <w:noProof/>
+        </w:rPr>
+        <w:lastRenderedPageBreak/>
+        <w:drawing>
+          <wp:inline distT="0" distB="0" distL="0" distR="0" wp14:anchorId="3BEAD816" wp14:editId="67C04471">
+            <wp:extent cx="4000500" cy="4178300"/>
+            <wp:effectExtent l="0" t="0" r="0" b="0"/>
+            <wp:docPr id="18" name="Picture 18"/>
+            <wp:cNvGraphicFramePr>
+              <a:graphicFrameLocks xmlns:a="http://schemas.openxmlformats.org/drawingml/2006/main" noChangeAspect="1"/>
+            </wp:cNvGraphicFramePr>
+            <a:graphic xmlns:a="http://schemas.openxmlformats.org/drawingml/2006/main">
+              <a:graphicData uri="http://schemas.openxmlformats.org/drawingml/2006/picture">
+                <pic:pic xmlns:pic="http://schemas.openxmlformats.org/drawingml/2006/picture">
+                  <pic:nvPicPr>
+                    <pic:cNvPr id="18" name="Picture 18"/>
+                    <pic:cNvPicPr/>
+                  </pic:nvPicPr>
+                  <pic:blipFill>
+                    <a:blip r:embed="rId15">
+                      <a:extLst>
+                        <a:ext uri="{28A0092B-C50C-407E-A947-70E740481C1C}">
+                          <a14:useLocalDpi xmlns:a14="http://schemas.microsoft.com/office/drawing/2010/main" val="0"/>
+                        </a:ext>
+                      </a:extLst>
+                    </a:blip>
+                    <a:stretch>
+                      <a:fillRect/>
+                    </a:stretch>
+                  </pic:blipFill>
+                  <pic:spPr>
+                    <a:xfrm>
+                      <a:off x="0" y="0"/>
+                      <a:ext cx="4000500" cy="4178300"/>
+                    </a:xfrm>
+                    <a:prstGeom prst="rect">
+                      <a:avLst/>
+                    </a:prstGeom>
+                  </pic:spPr>
+                </pic:pic>
+              </a:graphicData>
+            </a:graphic>
+          </wp:inline>
+        </w:drawing>
+      </w:r>
+    </w:p>
+    <w:p>
+      <w:pPr>
+        <w:pStyle w:val="Heading2"/>
+      </w:pPr>
+      <w:bookmarkStart w:id="13" w:name="_Toc100706998"/>
+      <w:r>
+        <w:t>General Subjective Questions</w:t>
+      </w:r>
+      <w:bookmarkEnd w:id="13"/>
+      <w:r>
+        <w:t xml:space="preserve"> </w:t>
+      </w:r>
+    </w:p>
+    <w:p>
+      <w:pPr>
+        <w:pStyle w:val="ListParagraph"/>
+        <w:numPr>
+          <w:ilvl w:val="0"/>
+          <w:numId w:val="11"/>
+        </w:numPr>
+      </w:pPr>
+      <w:r>
+        <w:t xml:space="preserve">Explain the linear regression algorithm in detail. </w:t>
+      </w:r>
+    </w:p>
+    <w:p>
+      <w:pPr>
+        <w:pStyle w:val="ListParagraph"/>
+        <w:numPr>
+          <w:ilvl w:val="1"/>
+          <w:numId w:val="11"/>
+        </w:numPr>
+      </w:pPr>
+      <w:r>
+        <w:t>Linear regression algorithm is supervised algorithm explaining a liner relation between independent variable and dependent variable.</w:t>
+      </w:r>
+    </w:p>
+    <w:p>
+      <w:pPr>
+        <w:pStyle w:val="ListParagraph"/>
+        <w:numPr>
+          <w:ilvl w:val="1"/>
+          <w:numId w:val="11"/>
+        </w:numPr>
+      </w:pPr>
+      <w:r>
+        <w:t xml:space="preserve">Linear regression is defined by linear eq </w:t>
+      </w:r>
+      <m:oMath>
+        <m:r>
+          <w:rPr>
+            <w:rFonts w:ascii="Cambria Math" w:hAnsi="Cambria Math"/>
+          </w:rPr>
+          <m:t>y=c+a*x</m:t>
+        </m:r>
+      </m:oMath>
+    </w:p>
+    <w:p>
+      <w:pPr>
+        <w:pStyle w:val="ListParagraph"/>
+        <w:numPr>
+          <w:ilvl w:val="2"/>
+          <w:numId w:val="11"/>
+        </w:numPr>
+      </w:pPr>
+      <w:r>
+        <w:t>Where c is the constant, intercept, value of dependent variable when there is no independent variable.</w:t>
+      </w:r>
+    </w:p>
+    <w:p>
+      <w:pPr>
+        <w:pStyle w:val="ListParagraph"/>
+        <w:numPr>
+          <w:ilvl w:val="2"/>
+          <w:numId w:val="11"/>
+        </w:numPr>
+      </w:pPr>
+      <w:r>
+        <w:t>Y is the dependent variable.</w:t>
+      </w:r>
+    </w:p>
+    <w:p>
+      <w:pPr>
+        <w:pStyle w:val="ListParagraph"/>
+        <w:numPr>
+          <w:ilvl w:val="2"/>
+          <w:numId w:val="11"/>
+        </w:numPr>
+      </w:pPr>
+      <w:r>
+        <w:t>X is the independent variable.</w:t>
+      </w:r>
+    </w:p>
+    <w:p>
+      <w:pPr>
+        <w:pStyle w:val="ListParagraph"/>
+        <w:numPr>
+          <w:ilvl w:val="2"/>
+          <w:numId w:val="11"/>
+        </w:numPr>
+      </w:pPr>
+      <w:r>
+        <w:t xml:space="preserve">A is the slope of the equation explaining the rate of change of </w:t>
+      </w:r>
+      <w:r>
+        <w:t>dependent</w:t>
+      </w:r>
+      <w:r>
+        <w:t xml:space="preserve"> variable when one unit of independent </w:t>
+      </w:r>
+      <w:r>
+        <w:t>variable is changed.</w:t>
+      </w:r>
+    </w:p>
+    <w:p>
+      <w:pPr>
+        <w:pStyle w:val="ListParagraph"/>
+        <w:numPr>
+          <w:ilvl w:val="0"/>
+          <w:numId w:val="11"/>
+        </w:numPr>
+      </w:pPr>
+      <w:r>
+        <w:t xml:space="preserve">Explain the Anscombe’s quartet in detail. </w:t>
+      </w:r>
+    </w:p>
+    <w:p>
+      <w:pPr>
+        <w:pStyle w:val="ListParagraph"/>
+        <w:numPr>
+          <w:ilvl w:val="1"/>
+          <w:numId w:val="11"/>
+        </w:numPr>
+      </w:pPr>
+      <w:r>
+        <w:t xml:space="preserve">Anscombe’s </w:t>
+      </w:r>
+      <w:r>
+        <w:t>quartet is where the data distribution is not linear but have the same statical properties like,</w:t>
+      </w:r>
+    </w:p>
+    <w:p>
+      <w:pPr>
+        <w:pStyle w:val="ListParagraph"/>
+        <w:numPr>
+          <w:ilvl w:val="2"/>
+          <w:numId w:val="11"/>
+        </w:numPr>
+      </w:pPr>
+      <w:r>
+        <w:t>Same mean</w:t>
+      </w:r>
+    </w:p>
+    <w:p>
+      <w:pPr>
+        <w:pStyle w:val="ListParagraph"/>
+        <w:numPr>
+          <w:ilvl w:val="2"/>
+          <w:numId w:val="11"/>
+        </w:numPr>
+      </w:pPr>
+      <w:r>
+        <w:t>Same variance</w:t>
+      </w:r>
+    </w:p>
+    <w:p>
+      <w:pPr>
+        <w:pStyle w:val="ListParagraph"/>
+        <w:numPr>
+          <w:ilvl w:val="2"/>
+          <w:numId w:val="11"/>
+        </w:numPr>
+      </w:pPr>
+      <w:r>
+        <w:t>Same Min, Max</w:t>
+      </w:r>
+    </w:p>
+    <w:p>
+      <w:pPr>
+        <w:pStyle w:val="ListParagraph"/>
+        <w:numPr>
+          <w:ilvl w:val="2"/>
+          <w:numId w:val="11"/>
+        </w:numPr>
+      </w:pPr>
+      <w:r>
+        <w:t>Same Mode</w:t>
+      </w:r>
+    </w:p>
+    <w:p>
+      <w:pPr>
+        <w:pStyle w:val="ListParagraph"/>
+        <w:numPr>
+          <w:ilvl w:val="1"/>
+          <w:numId w:val="11"/>
+        </w:numPr>
+      </w:pPr>
+      <w:r>
+        <w:lastRenderedPageBreak/>
+        <w:t>But when a line is drawn or residual analysis of linear model is done on this data, they fail to meet the linear regression assumption.</w:t>
+      </w:r>
+    </w:p>
+    <w:p>
+      <w:pPr>
+        <w:pStyle w:val="ListParagraph"/>
+        <w:numPr>
+          <w:ilvl w:val="0"/>
+          <w:numId w:val="11"/>
+        </w:numPr>
+      </w:pPr>
+      <w:r>
+        <w:t xml:space="preserve">What is Pearson’s R? </w:t>
+      </w:r>
+    </w:p>
+    <w:p>
+      <w:pPr>
+        <w:pStyle w:val="ListParagraph"/>
+        <w:numPr>
+          <w:ilvl w:val="1"/>
+          <w:numId w:val="11"/>
+        </w:numPr>
+      </w:pPr>
+      <w:r>
+        <w:t xml:space="preserve">Pearson correlation coefficient is a measure of linear correlation between two sets of data. </w:t>
+      </w:r>
+    </w:p>
+    <w:p>
+      <w:pPr>
+        <w:pStyle w:val="ListParagraph"/>
+        <w:numPr>
+          <w:ilvl w:val="1"/>
+          <w:numId w:val="11"/>
+        </w:numPr>
+      </w:pPr>
+      <w:r>
+        <w:t xml:space="preserve">Pearson coefficient is calculated as </w:t>
+      </w:r>
+      <m:oMath>
+        <m:sSub>
+          <m:sSubPr>
+            <m:ctrlPr>
+              <w:rPr>
+                <w:rFonts w:ascii="Cambria Math" w:hAnsi="Cambria Math"/>
+                <w:i/>
+              </w:rPr>
+            </m:ctrlPr>
+          </m:sSubPr>
+          <m:e>
+            <m:r>
+              <w:rPr>
+                <w:rFonts w:ascii="Cambria Math" w:hAnsi="Cambria Math"/>
+              </w:rPr>
+              <m:t>ρ</m:t>
+            </m:r>
+          </m:e>
+          <m:sub>
+            <m:r>
+              <w:rPr>
+                <w:rFonts w:ascii="Cambria Math" w:hAnsi="Cambria Math"/>
+              </w:rPr>
+              <m:t>X,Y</m:t>
+            </m:r>
+          </m:sub>
+        </m:sSub>
+        <m:r>
+          <w:rPr>
+            <w:rFonts w:ascii="Cambria Math" w:hAnsi="Cambria Math"/>
+          </w:rPr>
+          <m:t xml:space="preserve">= </m:t>
+        </m:r>
+        <m:f>
+          <m:fPr>
+            <m:ctrlPr>
+              <w:rPr>
+                <w:rFonts w:ascii="Cambria Math" w:hAnsi="Cambria Math"/>
+                <w:i/>
+              </w:rPr>
+            </m:ctrlPr>
+          </m:fPr>
+          <m:num>
+            <m:r>
+              <w:rPr>
+                <w:rFonts w:ascii="Cambria Math" w:hAnsi="Cambria Math"/>
+              </w:rPr>
+              <m:t>cov(X, Y)</m:t>
+            </m:r>
+          </m:num>
+          <m:den>
+            <m:sSub>
+              <m:sSubPr>
+                <m:ctrlPr>
+                  <w:rPr>
+                    <w:rFonts w:ascii="Cambria Math" w:hAnsi="Cambria Math"/>
+                    <w:i/>
+                  </w:rPr>
+                </m:ctrlPr>
+              </m:sSubPr>
+              <m:e>
+                <m:r>
+                  <w:rPr>
+                    <w:rFonts w:ascii="Cambria Math" w:hAnsi="Cambria Math"/>
+                  </w:rPr>
+                  <m:t>σ</m:t>
+                </m:r>
+              </m:e>
+              <m:sub>
+                <m:r>
+                  <w:rPr>
+                    <w:rFonts w:ascii="Cambria Math" w:hAnsi="Cambria Math"/>
+                  </w:rPr>
+                  <m:t>X</m:t>
+                </m:r>
+              </m:sub>
+            </m:sSub>
+            <m:r>
+              <w:rPr>
+                <w:rFonts w:ascii="Cambria Math" w:hAnsi="Cambria Math"/>
+              </w:rPr>
+              <m:t>*</m:t>
+            </m:r>
+            <m:sSub>
+              <m:sSubPr>
+                <m:ctrlPr>
+                  <w:rPr>
+                    <w:rFonts w:ascii="Cambria Math" w:hAnsi="Cambria Math"/>
+                    <w:i/>
+                  </w:rPr>
+                </m:ctrlPr>
+              </m:sSubPr>
+              <m:e>
+                <m:r>
+                  <w:rPr>
+                    <w:rFonts w:ascii="Cambria Math" w:hAnsi="Cambria Math"/>
+                  </w:rPr>
+                  <m:t>σ</m:t>
+                </m:r>
+              </m:e>
+              <m:sub>
+                <m:r>
+                  <w:rPr>
+                    <w:rFonts w:ascii="Cambria Math" w:hAnsi="Cambria Math"/>
+                  </w:rPr>
+                  <m:t>Y</m:t>
+                </m:r>
+              </m:sub>
+            </m:sSub>
+          </m:den>
+        </m:f>
+      </m:oMath>
+    </w:p>
+    <w:p>
+      <w:pPr>
+        <w:pStyle w:val="ListParagraph"/>
+        <w:numPr>
+          <w:ilvl w:val="2"/>
+          <w:numId w:val="11"/>
+        </w:numPr>
+      </w:pPr>
+      <m:oMath>
+        <m:r>
+          <w:rPr>
+            <w:rFonts w:ascii="Cambria Math" w:hAnsi="Cambria Math"/>
+          </w:rPr>
+          <m:t>cov</m:t>
+        </m:r>
+      </m:oMath>
+      <w:r>
+        <w:t xml:space="preserve"> is the covariance</w:t>
+      </w:r>
+    </w:p>
+    <w:p>
+      <w:pPr>
+        <w:pStyle w:val="ListParagraph"/>
+        <w:numPr>
+          <w:ilvl w:val="2"/>
+          <w:numId w:val="11"/>
+        </w:numPr>
+      </w:pPr>
+      <m:oMath>
+        <m:sSub>
+          <m:sSubPr>
+            <m:ctrlPr>
+              <w:rPr>
+                <w:rFonts w:ascii="Cambria Math" w:hAnsi="Cambria Math"/>
+                <w:i/>
+              </w:rPr>
+            </m:ctrlPr>
+          </m:sSubPr>
+          <m:e>
+            <m:r>
+              <w:rPr>
+                <w:rFonts w:ascii="Cambria Math" w:hAnsi="Cambria Math"/>
+              </w:rPr>
+              <m:t>σ</m:t>
+            </m:r>
+          </m:e>
+          <m:sub>
+            <m:r>
+              <w:rPr>
+                <w:rFonts w:ascii="Cambria Math" w:hAnsi="Cambria Math"/>
+              </w:rPr>
+              <m:t>X</m:t>
+            </m:r>
+          </m:sub>
+        </m:sSub>
+      </m:oMath>
+      <w:r>
+        <w:t xml:space="preserve"> is standard deviation of X</w:t>
+      </w:r>
+    </w:p>
+    <w:p>
+      <w:pPr>
+        <w:pStyle w:val="ListParagraph"/>
+        <w:numPr>
+          <w:ilvl w:val="2"/>
+          <w:numId w:val="11"/>
+        </w:numPr>
+      </w:pPr>
+      <m:oMath>
+        <m:sSub>
+          <m:sSubPr>
+            <m:ctrlPr>
+              <w:rPr>
+                <w:rFonts w:ascii="Cambria Math" w:hAnsi="Cambria Math"/>
+                <w:i/>
+              </w:rPr>
+            </m:ctrlPr>
+          </m:sSubPr>
+          <m:e>
+            <m:r>
+              <w:rPr>
+                <w:rFonts w:ascii="Cambria Math" w:hAnsi="Cambria Math"/>
+              </w:rPr>
+              <m:t>σ</m:t>
+            </m:r>
+          </m:e>
+          <m:sub>
+            <m:r>
+              <w:rPr>
+                <w:rFonts w:ascii="Cambria Math" w:hAnsi="Cambria Math"/>
+              </w:rPr>
+              <m:t>Y</m:t>
+            </m:r>
+          </m:sub>
+        </m:sSub>
+      </m:oMath>
+      <w:r>
+        <w:t xml:space="preserve"> us standard deviation of Y</w:t>
+      </w:r>
+    </w:p>
+    <w:p>
+      <w:pPr>
+        <w:pStyle w:val="ListParagraph"/>
+        <w:numPr>
+          <w:ilvl w:val="0"/>
+          <w:numId w:val="11"/>
+        </w:numPr>
+      </w:pPr>
+      <w:r>
+        <w:t>What is scaling? Why is scaling performed? What is the difference between normalized scaling</w:t>
+      </w:r>
+      <w:r>
+        <w:t xml:space="preserve"> </w:t>
+      </w:r>
+      <w:r>
+        <w:t xml:space="preserve">and standardized scaling? (3 marks) </w:t>
+      </w:r>
+    </w:p>
+    <w:p>
+      <w:pPr>
+        <w:pStyle w:val="ListParagraph"/>
+        <w:numPr>
+          <w:ilvl w:val="1"/>
+          <w:numId w:val="11"/>
+        </w:numPr>
+      </w:pPr>
+      <w:r>
+        <w:t xml:space="preserve">Scaling is process </w:t>
+      </w:r>
+      <w:r>
+        <w:t>of scaling all the values of a data set to same scale.</w:t>
+      </w:r>
+    </w:p>
+    <w:p>
+      <w:pPr>
+        <w:pStyle w:val="ListParagraph"/>
+        <w:numPr>
+          <w:ilvl w:val="1"/>
+          <w:numId w:val="11"/>
+        </w:numPr>
+      </w:pPr>
+      <w:r>
+        <w:t>There might be data with large value but very low correlation with dependent variable, misguiding the beta values, to avoid this we want all the features on same scale.</w:t>
+      </w:r>
+    </w:p>
+    <w:p>
+      <w:pPr>
+        <w:pStyle w:val="ListParagraph"/>
+        <w:numPr>
+          <w:ilvl w:val="1"/>
+          <w:numId w:val="11"/>
+        </w:numPr>
+      </w:pPr>
+      <w:r>
+        <w:t>In normalized scaling we map the feature values between 0 and 1.</w:t>
+      </w:r>
+    </w:p>
+    <w:p>
+      <w:pPr>
+        <w:pStyle w:val="ListParagraph"/>
+        <w:numPr>
+          <w:ilvl w:val="2"/>
+          <w:numId w:val="11"/>
+        </w:numPr>
+      </w:pPr>
+      <w:r>
+        <w:t xml:space="preserve">In normalized data there is a worry of the we might </w:t>
+      </w:r>
+      <w:r>
+        <w:t>lose</w:t>
+      </w:r>
+      <w:r>
+        <w:t xml:space="preserve"> data spread since all the data is getting compressed between 0 and 1.</w:t>
+      </w:r>
+    </w:p>
+    <w:p>
+      <w:pPr>
+        <w:pStyle w:val="ListParagraph"/>
+        <w:numPr>
+          <w:ilvl w:val="2"/>
+          <w:numId w:val="11"/>
+        </w:numPr>
+      </w:pPr>
+      <w:r>
+        <w:t>Outliers might be difficult to identify.</w:t>
+      </w:r>
+    </w:p>
+    <w:p>
+      <w:pPr>
+        <w:pStyle w:val="ListParagraph"/>
+        <w:numPr>
+          <w:ilvl w:val="1"/>
+          <w:numId w:val="11"/>
+        </w:numPr>
+      </w:pPr>
+      <w:r>
+        <w:t>In standardized scaling the data to have mean of 0 and standard deviation of 1.</w:t>
+      </w:r>
+    </w:p>
+    <w:p>
+      <w:pPr>
+        <w:pStyle w:val="ListParagraph"/>
+        <w:numPr>
+          <w:ilvl w:val="2"/>
+          <w:numId w:val="11"/>
+        </w:numPr>
+      </w:pPr>
+      <w:r>
+        <w:t>Here data still maintains the same spread of data.</w:t>
+      </w:r>
+    </w:p>
+    <w:p>
+      <w:pPr>
+        <w:pStyle w:val="ListParagraph"/>
+        <w:numPr>
+          <w:ilvl w:val="2"/>
+          <w:numId w:val="11"/>
+        </w:numPr>
+      </w:pPr>
+      <w:r>
+        <w:t xml:space="preserve">Easy to identify outliers here. </w:t>
+      </w:r>
+    </w:p>
+    <w:p>
+      <w:pPr>
+        <w:pStyle w:val="ListParagraph"/>
+        <w:numPr>
+          <w:ilvl w:val="0"/>
+          <w:numId w:val="11"/>
+        </w:numPr>
+      </w:pPr>
+      <w:r>
+        <w:t xml:space="preserve">You might have observed that sometimes the value of VIF is infinite. Why does this happen? (3 marks) </w:t>
+      </w:r>
+    </w:p>
+    <w:p>
+      <w:pPr>
+        <w:pStyle w:val="ListParagraph"/>
+        <w:numPr>
+          <w:ilvl w:val="1"/>
+          <w:numId w:val="11"/>
+        </w:numPr>
+      </w:pPr>
+      <w:r>
+        <w:t xml:space="preserve">VIF infinite between 2 variable means, these 2 variables can be perfectly explained with each other. </w:t>
+      </w:r>
+    </w:p>
+    <w:p>
+      <w:pPr>
+        <w:pStyle w:val="ListParagraph"/>
+        <w:numPr>
+          <w:ilvl w:val="1"/>
+          <w:numId w:val="11"/>
+        </w:numPr>
+      </w:pPr>
+      <w:r>
+        <w:t>2 variables can be explained exactly by a linear combination.</w:t>
+      </w:r>
+    </w:p>
+    <w:p>
+      <w:pPr>
+        <w:pStyle w:val="ListParagraph"/>
+        <w:numPr>
+          <w:ilvl w:val="0"/>
+          <w:numId w:val="11"/>
+        </w:numPr>
+      </w:pPr>
+      <w:r>
+        <w:t xml:space="preserve">What is a Q-Q plot? Explain the use and importance of a Q-Q plot in linear regression. (3 marks) </w:t>
+      </w:r>
+    </w:p>
+    <w:p>
+      <w:pPr>
+        <w:pStyle w:val="ListParagraph"/>
+        <w:numPr>
+          <w:ilvl w:val="1"/>
+          <w:numId w:val="11"/>
+        </w:numPr>
+      </w:pPr>
+      <w:r>
+        <w:t>Plot to graphically determine if 2 data sets came from the population with common distribution.</w:t>
+      </w:r>
+    </w:p>
+    <w:p>
+      <w:pPr>
+        <w:pStyle w:val="ListParagraph"/>
+        <w:numPr>
+          <w:ilvl w:val="1"/>
+          <w:numId w:val="11"/>
+        </w:numPr>
+      </w:pPr>
+      <w:r>
+        <w:t>Advantages:</w:t>
+      </w:r>
+    </w:p>
+    <w:p>
+      <w:pPr>
+        <w:pStyle w:val="ListParagraph"/>
+        <w:numPr>
+          <w:ilvl w:val="2"/>
+          <w:numId w:val="11"/>
+        </w:numPr>
+      </w:pPr>
+      <w:r>
+        <w:t>Sample size do not need to be equal</w:t>
+      </w:r>
+    </w:p>
+    <w:p>
+      <w:pPr>
+        <w:pStyle w:val="ListParagraph"/>
+        <w:numPr>
+          <w:ilvl w:val="2"/>
+          <w:numId w:val="11"/>
+        </w:numPr>
+      </w:pPr>
+      <w:r>
+        <w:t>Distributions of 2 data sets can be handled at the same time as outliers.</w:t>
+      </w:r>
+    </w:p>
+    <w:p>
+      <w:pPr>
+        <w:pStyle w:val="ListParagraph"/>
+        <w:numPr>
+          <w:ilvl w:val="1"/>
+          <w:numId w:val="11"/>
+        </w:numPr>
+      </w:pPr>
+      <w:r>
+        <w:t>Need in linear regression:</w:t>
+      </w:r>
+    </w:p>
+    <w:p>
+      <w:pPr>
+        <w:pStyle w:val="ListParagraph"/>
+        <w:numPr>
+          <w:ilvl w:val="2"/>
+          <w:numId w:val="11"/>
+        </w:numPr>
+      </w:pPr>
+      <w:r>
+        <w:t xml:space="preserve">Helps to know if the test data or the data samples come from the </w:t>
+      </w:r>
+      <w:r>
+        <w:t>population with same distribution.</w:t>
+      </w:r>
+    </w:p>
+    <w:p>
+      <w:pPr>
+        <w:pStyle w:val="ListParagraph"/>
+        <w:numPr>
+          <w:ilvl w:val="2"/>
+          <w:numId w:val="11"/>
+        </w:numPr>
+      </w:pPr>
+      <w:r>
+        <w:t>If they are not same helps in understanding how they are different.</w:t>
+      </w:r>
+      <w:r>
+        <w:t xml:space="preserve"> </w:t>
+      </w:r>
+    </w:p>
+    <w:p/>
+    <w:p/>
     <w:sectPr>
+      <w:footerReference w:type="even" r:id="rId20"/>
+      <w:footerReference w:type="default" r:id="rId21"/>
       <w:pgSz w:w="12240" w:h="15840"/>
       <w:pgMar w:top="1440" w:right="1440" w:bottom="1440" w:left="1440" w:header="720" w:footer="720" w:gutter="0"/>
       <w:cols w:space="720"/>
@@ -1640,6 +4433,123 @@
 </w:endnotes>
 </file>
 
+<file path=word/footer1.xml><?xml version="1.0" encoding="utf-8"?>
+<w:ftr xmlns:wpc="http://schemas.microsoft.com/office/word/2010/wordprocessingCanvas" xmlns:cx="http://schemas.microsoft.com/office/drawing/2014/chartex" xmlns:cx1="http://schemas.microsoft.com/office/drawing/2015/9/8/chartex" xmlns:cx2="http://schemas.microsoft.com/office/drawing/2015/10/21/chartex" xmlns:cx3="http://schemas.microsoft.com/office/drawing/2016/5/9/chartex" xmlns:cx4="http://schemas.microsoft.com/office/drawing/2016/5/10/chartex" xmlns:cx5="http://schemas.microsoft.com/office/drawing/2016/5/11/chartex" xmlns:cx6="http://schemas.microsoft.com/office/drawing/2016/5/12/chartex" xmlns:cx7="http://schemas.microsoft.com/office/drawing/2016/5/13/chartex" xmlns:cx8="http://schemas.microsoft.com/office/drawing/2016/5/14/chartex" xmlns:mc="http://schemas.openxmlformats.org/markup-compatibility/2006" xmlns:aink="http://schemas.microsoft.com/office/drawing/2016/ink" xmlns:am3d="http://schemas.microsoft.com/office/drawing/2017/model3d" xmlns:o="urn:schemas-microsoft-com:office:office" xmlns:r="http://schemas.openxmlformats.org/officeDocument/2006/relationships" xmlns:m="http://schemas.openxmlformats.org/officeDocument/2006/math" xmlns:v="urn:schemas-microsoft-com:vml" xmlns:wp14="http://schemas.microsoft.com/office/word/2010/wordprocessingDrawing" xmlns:wp="http://schemas.openxmlformats.org/drawingml/2006/wordprocessingDrawing" xmlns:w10="urn:schemas-microsoft-com:office:word" xmlns:w="http://schemas.openxmlformats.org/wordprocessingml/2006/main" xmlns:w14="http://schemas.microsoft.com/office/word/2010/wordml" xmlns:w15="http://schemas.microsoft.com/office/word/2012/wordml" xmlns:w16cex="http://schemas.microsoft.com/office/word/2018/wordml/cex" xmlns:w16cid="http://schemas.microsoft.com/office/word/2016/wordml/cid" xmlns:w16="http://schemas.microsoft.com/office/word/2018/wordml" xmlns:w16sdtdh="http://schemas.microsoft.com/office/word/2020/wordml/sdtdatahash" xmlns:w16se="http://schemas.microsoft.com/office/word/2015/wordml/symex" xmlns:wpg="http://schemas.microsoft.com/office/word/2010/wordprocessingGroup" xmlns:wpi="http://schemas.microsoft.com/office/word/2010/wordprocessingInk" xmlns:wne="http://schemas.microsoft.com/office/word/2006/wordml" xmlns:wps="http://schemas.microsoft.com/office/word/2010/wordprocessingShape" mc:Ignorable="w14 w15 w16se w16cid w16 w16cex w16sdtdh wp14">
+  <w:sdt>
+    <w:sdtPr>
+      <w:rPr>
+        <w:rStyle w:val="PageNumber"/>
+      </w:rPr>
+      <w:id w:val="-1505274870"/>
+      <w:docPartObj>
+        <w:docPartGallery w:val="Page Numbers (Bottom of Page)"/>
+        <w:docPartUnique/>
+      </w:docPartObj>
+    </w:sdtPr>
+    <w:sdtContent>
+      <w:p>
+        <w:pPr>
+          <w:pStyle w:val="Footer"/>
+          <w:framePr w:wrap="none" w:vAnchor="text" w:hAnchor="margin" w:xAlign="right" w:y="1"/>
+          <w:rPr>
+            <w:rStyle w:val="PageNumber"/>
+          </w:rPr>
+        </w:pPr>
+        <w:r>
+          <w:rPr>
+            <w:rStyle w:val="PageNumber"/>
+          </w:rPr>
+          <w:fldChar w:fldCharType="begin"/>
+        </w:r>
+        <w:r>
+          <w:rPr>
+            <w:rStyle w:val="PageNumber"/>
+          </w:rPr>
+          <w:instrText xml:space="preserve"> PAGE </w:instrText>
+        </w:r>
+        <w:r>
+          <w:rPr>
+            <w:rStyle w:val="PageNumber"/>
+          </w:rPr>
+          <w:fldChar w:fldCharType="end"/>
+        </w:r>
+      </w:p>
+    </w:sdtContent>
+  </w:sdt>
+  <w:p>
+    <w:pPr>
+      <w:pStyle w:val="Footer"/>
+      <w:ind w:right="360"/>
+    </w:pPr>
+  </w:p>
+</w:ftr>
+</file>
+
+<file path=word/footer2.xml><?xml version="1.0" encoding="utf-8"?>
+<w:ftr xmlns:wpc="http://schemas.microsoft.com/office/word/2010/wordprocessingCanvas" xmlns:cx="http://schemas.microsoft.com/office/drawing/2014/chartex" xmlns:cx1="http://schemas.microsoft.com/office/drawing/2015/9/8/chartex" xmlns:cx2="http://schemas.microsoft.com/office/drawing/2015/10/21/chartex" xmlns:cx3="http://schemas.microsoft.com/office/drawing/2016/5/9/chartex" xmlns:cx4="http://schemas.microsoft.com/office/drawing/2016/5/10/chartex" xmlns:cx5="http://schemas.microsoft.com/office/drawing/2016/5/11/chartex" xmlns:cx6="http://schemas.microsoft.com/office/drawing/2016/5/12/chartex" xmlns:cx7="http://schemas.microsoft.com/office/drawing/2016/5/13/chartex" xmlns:cx8="http://schemas.microsoft.com/office/drawing/2016/5/14/chartex" xmlns:mc="http://schemas.openxmlformats.org/markup-compatibility/2006" xmlns:aink="http://schemas.microsoft.com/office/drawing/2016/ink" xmlns:am3d="http://schemas.microsoft.com/office/drawing/2017/model3d" xmlns:o="urn:schemas-microsoft-com:office:office" xmlns:r="http://schemas.openxmlformats.org/officeDocument/2006/relationships" xmlns:m="http://schemas.openxmlformats.org/officeDocument/2006/math" xmlns:v="urn:schemas-microsoft-com:vml" xmlns:wp14="http://schemas.microsoft.com/office/word/2010/wordprocessingDrawing" xmlns:wp="http://schemas.openxmlformats.org/drawingml/2006/wordprocessingDrawing" xmlns:w10="urn:schemas-microsoft-com:office:word" xmlns:w="http://schemas.openxmlformats.org/wordprocessingml/2006/main" xmlns:w14="http://schemas.microsoft.com/office/word/2010/wordml" xmlns:w15="http://schemas.microsoft.com/office/word/2012/wordml" xmlns:w16cex="http://schemas.microsoft.com/office/word/2018/wordml/cex" xmlns:w16cid="http://schemas.microsoft.com/office/word/2016/wordml/cid" xmlns:w16="http://schemas.microsoft.com/office/word/2018/wordml" xmlns:w16sdtdh="http://schemas.microsoft.com/office/word/2020/wordml/sdtdatahash" xmlns:w16se="http://schemas.microsoft.com/office/word/2015/wordml/symex" xmlns:wpg="http://schemas.microsoft.com/office/word/2010/wordprocessingGroup" xmlns:wpi="http://schemas.microsoft.com/office/word/2010/wordprocessingInk" xmlns:wne="http://schemas.microsoft.com/office/word/2006/wordml" xmlns:wps="http://schemas.microsoft.com/office/word/2010/wordprocessingShape" mc:Ignorable="w14 w15 w16se w16cid w16 w16cex w16sdtdh wp14">
+  <w:sdt>
+    <w:sdtPr>
+      <w:rPr>
+        <w:rStyle w:val="PageNumber"/>
+      </w:rPr>
+      <w:id w:val="1450204105"/>
+      <w:docPartObj>
+        <w:docPartGallery w:val="Page Numbers (Bottom of Page)"/>
+        <w:docPartUnique/>
+      </w:docPartObj>
+    </w:sdtPr>
+    <w:sdtContent>
+      <w:p>
+        <w:pPr>
+          <w:pStyle w:val="Footer"/>
+          <w:framePr w:wrap="none" w:vAnchor="text" w:hAnchor="margin" w:xAlign="right" w:y="1"/>
+          <w:rPr>
+            <w:rStyle w:val="PageNumber"/>
+          </w:rPr>
+        </w:pPr>
+        <w:r>
+          <w:rPr>
+            <w:rStyle w:val="PageNumber"/>
+          </w:rPr>
+          <w:fldChar w:fldCharType="begin"/>
+        </w:r>
+        <w:r>
+          <w:rPr>
+            <w:rStyle w:val="PageNumber"/>
+          </w:rPr>
+          <w:instrText xml:space="preserve"> PAGE </w:instrText>
+        </w:r>
+        <w:r>
+          <w:rPr>
+            <w:rStyle w:val="PageNumber"/>
+          </w:rPr>
+          <w:fldChar w:fldCharType="separate"/>
+        </w:r>
+        <w:r>
+          <w:rPr>
+            <w:rStyle w:val="PageNumber"/>
+            <w:noProof/>
+          </w:rPr>
+          <w:t>1</w:t>
+        </w:r>
+        <w:r>
+          <w:rPr>
+            <w:rStyle w:val="PageNumber"/>
+          </w:rPr>
+          <w:fldChar w:fldCharType="end"/>
+        </w:r>
+      </w:p>
+    </w:sdtContent>
+  </w:sdt>
+  <w:p>
+    <w:pPr>
+      <w:pStyle w:val="Footer"/>
+      <w:ind w:right="360"/>
+    </w:pPr>
+  </w:p>
+</w:ftr>
+</file>
+
 <file path=word/footnotes.xml><?xml version="1.0" encoding="utf-8"?>
 <w:footnotes xmlns:wpc="http://schemas.microsoft.com/office/word/2010/wordprocessingCanvas" xmlns:cx="http://schemas.microsoft.com/office/drawing/2014/chartex" xmlns:cx1="http://schemas.microsoft.com/office/drawing/2015/9/8/chartex" xmlns:cx2="http://schemas.microsoft.com/office/drawing/2015/10/21/chartex" xmlns:cx3="http://schemas.microsoft.com/office/drawing/2016/5/9/chartex" xmlns:cx4="http://schemas.microsoft.com/office/drawing/2016/5/10/chartex" xmlns:cx5="http://schemas.microsoft.com/office/drawing/2016/5/11/chartex" xmlns:cx6="http://schemas.microsoft.com/office/drawing/2016/5/12/chartex" xmlns:cx7="http://schemas.microsoft.com/office/drawing/2016/5/13/chartex" xmlns:cx8="http://schemas.microsoft.com/office/drawing/2016/5/14/chartex" xmlns:mc="http://schemas.openxmlformats.org/markup-compatibility/2006" xmlns:aink="http://schemas.microsoft.com/office/drawing/2016/ink" xmlns:am3d="http://schemas.microsoft.com/office/drawing/2017/model3d" xmlns:o="urn:schemas-microsoft-com:office:office" xmlns:r="http://schemas.openxmlformats.org/officeDocument/2006/relationships" xmlns:m="http://schemas.openxmlformats.org/officeDocument/2006/math" xmlns:v="urn:schemas-microsoft-com:vml" xmlns:wp14="http://schemas.microsoft.com/office/word/2010/wordprocessingDrawing" xmlns:wp="http://schemas.openxmlformats.org/drawingml/2006/wordprocessingDrawing" xmlns:w10="urn:schemas-microsoft-com:office:word" xmlns:w="http://schemas.openxmlformats.org/wordprocessingml/2006/main" xmlns:w14="http://schemas.microsoft.com/office/word/2010/wordml" xmlns:w15="http://schemas.microsoft.com/office/word/2012/wordml" xmlns:w16cex="http://schemas.microsoft.com/office/word/2018/wordml/cex" xmlns:w16cid="http://schemas.microsoft.com/office/word/2016/wordml/cid" xmlns:w16="http://schemas.microsoft.com/office/word/2018/wordml" xmlns:w16sdtdh="http://schemas.microsoft.com/office/word/2020/wordml/sdtdatahash" xmlns:w16se="http://schemas.microsoft.com/office/word/2015/wordml/symex" xmlns:wpg="http://schemas.microsoft.com/office/word/2010/wordprocessingGroup" xmlns:wpi="http://schemas.microsoft.com/office/word/2010/wordprocessingInk" xmlns:wne="http://schemas.microsoft.com/office/word/2006/wordml" xmlns:wps="http://schemas.microsoft.com/office/word/2010/wordprocessingShape" mc:Ignorable="w14 w15 w16se w16cid w16 w16cex w16sdtdh wp14">
   <w:footnote w:type="separator" w:id="-1">
@@ -1668,6 +4578,111 @@
 <file path=word/numbering.xml><?xml version="1.0" encoding="utf-8"?>
 <w:numbering xmlns:wpc="http://schemas.microsoft.com/office/word/2010/wordprocessingCanvas" xmlns:cx="http://schemas.microsoft.com/office/drawing/2014/chartex" xmlns:cx1="http://schemas.microsoft.com/office/drawing/2015/9/8/chartex" xmlns:cx2="http://schemas.microsoft.com/office/drawing/2015/10/21/chartex" xmlns:cx3="http://schemas.microsoft.com/office/drawing/2016/5/9/chartex" xmlns:cx4="http://schemas.microsoft.com/office/drawing/2016/5/10/chartex" xmlns:cx5="http://schemas.microsoft.com/office/drawing/2016/5/11/chartex" xmlns:cx6="http://schemas.microsoft.com/office/drawing/2016/5/12/chartex" xmlns:cx7="http://schemas.microsoft.com/office/drawing/2016/5/13/chartex" xmlns:cx8="http://schemas.microsoft.com/office/drawing/2016/5/14/chartex" xmlns:mc="http://schemas.openxmlformats.org/markup-compatibility/2006" xmlns:aink="http://schemas.microsoft.com/office/drawing/2016/ink" xmlns:am3d="http://schemas.microsoft.com/office/drawing/2017/model3d" xmlns:o="urn:schemas-microsoft-com:office:office" xmlns:r="http://schemas.openxmlformats.org/officeDocument/2006/relationships" xmlns:m="http://schemas.openxmlformats.org/officeDocument/2006/math" xmlns:v="urn:schemas-microsoft-com:vml" xmlns:wp14="http://schemas.microsoft.com/office/word/2010/wordprocessingDrawing" xmlns:wp="http://schemas.openxmlformats.org/drawingml/2006/wordprocessingDrawing" xmlns:w10="urn:schemas-microsoft-com:office:word" xmlns:w="http://schemas.openxmlformats.org/wordprocessingml/2006/main" xmlns:w14="http://schemas.microsoft.com/office/word/2010/wordml" xmlns:w15="http://schemas.microsoft.com/office/word/2012/wordml" xmlns:w16cex="http://schemas.microsoft.com/office/word/2018/wordml/cex" xmlns:w16cid="http://schemas.microsoft.com/office/word/2016/wordml/cid" xmlns:w16="http://schemas.microsoft.com/office/word/2018/wordml" xmlns:w16sdtdh="http://schemas.microsoft.com/office/word/2020/wordml/sdtdatahash" xmlns:w16se="http://schemas.microsoft.com/office/word/2015/wordml/symex" xmlns:wpg="http://schemas.microsoft.com/office/word/2010/wordprocessingGroup" xmlns:wpi="http://schemas.microsoft.com/office/word/2010/wordprocessingInk" xmlns:wne="http://schemas.microsoft.com/office/word/2006/wordml" xmlns:wps="http://schemas.microsoft.com/office/word/2010/wordprocessingShape" mc:Ignorable="w14 w15 w16se w16cid w16 w16cex w16sdtdh wp14">
   <w:abstractNum w:abstractNumId="0" w15:restartNumberingAfterBreak="0">
+    <w:nsid w:val="002B1CBB"/>
+    <w:multiLevelType w:val="multilevel"/>
+    <w:tmpl w:val="E81ABCCC"/>
+    <w:lvl w:ilvl="0">
+      <w:start w:val="1"/>
+      <w:numFmt w:val="decimal"/>
+      <w:lvlText w:val="%1."/>
+      <w:lvlJc w:val="left"/>
+      <w:pPr>
+        <w:tabs>
+          <w:tab w:val="num" w:pos="720"/>
+        </w:tabs>
+        <w:ind w:left="720" w:hanging="360"/>
+      </w:pPr>
+    </w:lvl>
+    <w:lvl w:ilvl="1" w:tentative="1">
+      <w:numFmt w:val="decimal"/>
+      <w:lvlText w:val="%2."/>
+      <w:lvlJc w:val="left"/>
+      <w:pPr>
+        <w:tabs>
+          <w:tab w:val="num" w:pos="1440"/>
+        </w:tabs>
+        <w:ind w:left="1440" w:hanging="360"/>
+      </w:pPr>
+    </w:lvl>
+    <w:lvl w:ilvl="2" w:tentative="1">
+      <w:numFmt w:val="decimal"/>
+      <w:lvlText w:val="%3."/>
+      <w:lvlJc w:val="left"/>
+      <w:pPr>
+        <w:tabs>
+          <w:tab w:val="num" w:pos="2160"/>
+        </w:tabs>
+        <w:ind w:left="2160" w:hanging="360"/>
+      </w:pPr>
+    </w:lvl>
+    <w:lvl w:ilvl="3" w:tentative="1">
+      <w:numFmt w:val="decimal"/>
+      <w:lvlText w:val="%4."/>
+      <w:lvlJc w:val="left"/>
+      <w:pPr>
+        <w:tabs>
+          <w:tab w:val="num" w:pos="2880"/>
+        </w:tabs>
+        <w:ind w:left="2880" w:hanging="360"/>
+      </w:pPr>
+    </w:lvl>
+    <w:lvl w:ilvl="4" w:tentative="1">
+      <w:numFmt w:val="decimal"/>
+      <w:lvlText w:val="%5."/>
+      <w:lvlJc w:val="left"/>
+      <w:pPr>
+        <w:tabs>
+          <w:tab w:val="num" w:pos="3600"/>
+        </w:tabs>
+        <w:ind w:left="3600" w:hanging="360"/>
+      </w:pPr>
+    </w:lvl>
+    <w:lvl w:ilvl="5" w:tentative="1">
+      <w:numFmt w:val="decimal"/>
+      <w:lvlText w:val="%6."/>
+      <w:lvlJc w:val="left"/>
+      <w:pPr>
+        <w:tabs>
+          <w:tab w:val="num" w:pos="4320"/>
+        </w:tabs>
+        <w:ind w:left="4320" w:hanging="360"/>
+      </w:pPr>
+    </w:lvl>
+    <w:lvl w:ilvl="6" w:tentative="1">
+      <w:numFmt w:val="decimal"/>
+      <w:lvlText w:val="%7."/>
+      <w:lvlJc w:val="left"/>
+      <w:pPr>
+        <w:tabs>
+          <w:tab w:val="num" w:pos="5040"/>
+        </w:tabs>
+        <w:ind w:left="5040" w:hanging="360"/>
+      </w:pPr>
+    </w:lvl>
+    <w:lvl w:ilvl="7" w:tentative="1">
+      <w:numFmt w:val="decimal"/>
+      <w:lvlText w:val="%8."/>
+      <w:lvlJc w:val="left"/>
+      <w:pPr>
+        <w:tabs>
+          <w:tab w:val="num" w:pos="5760"/>
+        </w:tabs>
+        <w:ind w:left="5760" w:hanging="360"/>
+      </w:pPr>
+    </w:lvl>
+    <w:lvl w:ilvl="8" w:tentative="1">
+      <w:numFmt w:val="decimal"/>
+      <w:lvlText w:val="%9."/>
+      <w:lvlJc w:val="left"/>
+      <w:pPr>
+        <w:tabs>
+          <w:tab w:val="num" w:pos="6480"/>
+        </w:tabs>
+        <w:ind w:left="6480" w:hanging="360"/>
+      </w:pPr>
+    </w:lvl>
+  </w:abstractNum>
+  <w:abstractNum w:abstractNumId="1" w15:restartNumberingAfterBreak="0">
     <w:nsid w:val="029D736F"/>
     <w:multiLevelType w:val="hybridMultilevel"/>
     <w:tmpl w:val="8D44118E"/>
@@ -1780,7 +4795,112 @@
       </w:rPr>
     </w:lvl>
   </w:abstractNum>
-  <w:abstractNum w:abstractNumId="1" w15:restartNumberingAfterBreak="0">
+  <w:abstractNum w:abstractNumId="2" w15:restartNumberingAfterBreak="0">
+    <w:nsid w:val="080D0F94"/>
+    <w:multiLevelType w:val="multilevel"/>
+    <w:tmpl w:val="B1BC2738"/>
+    <w:lvl w:ilvl="0">
+      <w:start w:val="1"/>
+      <w:numFmt w:val="decimal"/>
+      <w:lvlText w:val="%1."/>
+      <w:lvlJc w:val="left"/>
+      <w:pPr>
+        <w:tabs>
+          <w:tab w:val="num" w:pos="720"/>
+        </w:tabs>
+        <w:ind w:left="720" w:hanging="360"/>
+      </w:pPr>
+    </w:lvl>
+    <w:lvl w:ilvl="1" w:tentative="1">
+      <w:numFmt w:val="decimal"/>
+      <w:lvlText w:val="%2."/>
+      <w:lvlJc w:val="left"/>
+      <w:pPr>
+        <w:tabs>
+          <w:tab w:val="num" w:pos="1440"/>
+        </w:tabs>
+        <w:ind w:left="1440" w:hanging="360"/>
+      </w:pPr>
+    </w:lvl>
+    <w:lvl w:ilvl="2" w:tentative="1">
+      <w:numFmt w:val="decimal"/>
+      <w:lvlText w:val="%3."/>
+      <w:lvlJc w:val="left"/>
+      <w:pPr>
+        <w:tabs>
+          <w:tab w:val="num" w:pos="2160"/>
+        </w:tabs>
+        <w:ind w:left="2160" w:hanging="360"/>
+      </w:pPr>
+    </w:lvl>
+    <w:lvl w:ilvl="3" w:tentative="1">
+      <w:numFmt w:val="decimal"/>
+      <w:lvlText w:val="%4."/>
+      <w:lvlJc w:val="left"/>
+      <w:pPr>
+        <w:tabs>
+          <w:tab w:val="num" w:pos="2880"/>
+        </w:tabs>
+        <w:ind w:left="2880" w:hanging="360"/>
+      </w:pPr>
+    </w:lvl>
+    <w:lvl w:ilvl="4" w:tentative="1">
+      <w:numFmt w:val="decimal"/>
+      <w:lvlText w:val="%5."/>
+      <w:lvlJc w:val="left"/>
+      <w:pPr>
+        <w:tabs>
+          <w:tab w:val="num" w:pos="3600"/>
+        </w:tabs>
+        <w:ind w:left="3600" w:hanging="360"/>
+      </w:pPr>
+    </w:lvl>
+    <w:lvl w:ilvl="5" w:tentative="1">
+      <w:numFmt w:val="decimal"/>
+      <w:lvlText w:val="%6."/>
+      <w:lvlJc w:val="left"/>
+      <w:pPr>
+        <w:tabs>
+          <w:tab w:val="num" w:pos="4320"/>
+        </w:tabs>
+        <w:ind w:left="4320" w:hanging="360"/>
+      </w:pPr>
+    </w:lvl>
+    <w:lvl w:ilvl="6" w:tentative="1">
+      <w:numFmt w:val="decimal"/>
+      <w:lvlText w:val="%7."/>
+      <w:lvlJc w:val="left"/>
+      <w:pPr>
+        <w:tabs>
+          <w:tab w:val="num" w:pos="5040"/>
+        </w:tabs>
+        <w:ind w:left="5040" w:hanging="360"/>
+      </w:pPr>
+    </w:lvl>
+    <w:lvl w:ilvl="7" w:tentative="1">
+      <w:numFmt w:val="decimal"/>
+      <w:lvlText w:val="%8."/>
+      <w:lvlJc w:val="left"/>
+      <w:pPr>
+        <w:tabs>
+          <w:tab w:val="num" w:pos="5760"/>
+        </w:tabs>
+        <w:ind w:left="5760" w:hanging="360"/>
+      </w:pPr>
+    </w:lvl>
+    <w:lvl w:ilvl="8" w:tentative="1">
+      <w:numFmt w:val="decimal"/>
+      <w:lvlText w:val="%9."/>
+      <w:lvlJc w:val="left"/>
+      <w:pPr>
+        <w:tabs>
+          <w:tab w:val="num" w:pos="6480"/>
+        </w:tabs>
+        <w:ind w:left="6480" w:hanging="360"/>
+      </w:pPr>
+    </w:lvl>
+  </w:abstractNum>
+  <w:abstractNum w:abstractNumId="3" w15:restartNumberingAfterBreak="0">
     <w:nsid w:val="0D78758C"/>
     <w:multiLevelType w:val="hybridMultilevel"/>
     <w:tmpl w:val="0920877E"/>
@@ -1893,7 +5013,93 @@
       </w:rPr>
     </w:lvl>
   </w:abstractNum>
-  <w:abstractNum w:abstractNumId="2" w15:restartNumberingAfterBreak="0">
+  <w:abstractNum w:abstractNumId="4" w15:restartNumberingAfterBreak="0">
+    <w:nsid w:val="30CE1A39"/>
+    <w:multiLevelType w:val="hybridMultilevel"/>
+    <w:tmpl w:val="4B72C576"/>
+    <w:lvl w:ilvl="0" w:tplc="0409000F">
+      <w:start w:val="1"/>
+      <w:numFmt w:val="decimal"/>
+      <w:lvlText w:val="%1."/>
+      <w:lvlJc w:val="left"/>
+      <w:pPr>
+        <w:ind w:left="720" w:hanging="360"/>
+      </w:pPr>
+    </w:lvl>
+    <w:lvl w:ilvl="1" w:tplc="04090019">
+      <w:start w:val="1"/>
+      <w:numFmt w:val="lowerLetter"/>
+      <w:lvlText w:val="%2."/>
+      <w:lvlJc w:val="left"/>
+      <w:pPr>
+        <w:ind w:left="1440" w:hanging="360"/>
+      </w:pPr>
+    </w:lvl>
+    <w:lvl w:ilvl="2" w:tplc="0409001B">
+      <w:start w:val="1"/>
+      <w:numFmt w:val="lowerRoman"/>
+      <w:lvlText w:val="%3."/>
+      <w:lvlJc w:val="right"/>
+      <w:pPr>
+        <w:ind w:left="2160" w:hanging="180"/>
+      </w:pPr>
+    </w:lvl>
+    <w:lvl w:ilvl="3" w:tplc="0409000F" w:tentative="1">
+      <w:start w:val="1"/>
+      <w:numFmt w:val="decimal"/>
+      <w:lvlText w:val="%4."/>
+      <w:lvlJc w:val="left"/>
+      <w:pPr>
+        <w:ind w:left="2880" w:hanging="360"/>
+      </w:pPr>
+    </w:lvl>
+    <w:lvl w:ilvl="4" w:tplc="04090019" w:tentative="1">
+      <w:start w:val="1"/>
+      <w:numFmt w:val="lowerLetter"/>
+      <w:lvlText w:val="%5."/>
+      <w:lvlJc w:val="left"/>
+      <w:pPr>
+        <w:ind w:left="3600" w:hanging="360"/>
+      </w:pPr>
+    </w:lvl>
+    <w:lvl w:ilvl="5" w:tplc="0409001B" w:tentative="1">
+      <w:start w:val="1"/>
+      <w:numFmt w:val="lowerRoman"/>
+      <w:lvlText w:val="%6."/>
+      <w:lvlJc w:val="right"/>
+      <w:pPr>
+        <w:ind w:left="4320" w:hanging="180"/>
+      </w:pPr>
+    </w:lvl>
+    <w:lvl w:ilvl="6" w:tplc="0409000F" w:tentative="1">
+      <w:start w:val="1"/>
+      <w:numFmt w:val="decimal"/>
+      <w:lvlText w:val="%7."/>
+      <w:lvlJc w:val="left"/>
+      <w:pPr>
+        <w:ind w:left="5040" w:hanging="360"/>
+      </w:pPr>
+    </w:lvl>
+    <w:lvl w:ilvl="7" w:tplc="04090019" w:tentative="1">
+      <w:start w:val="1"/>
+      <w:numFmt w:val="lowerLetter"/>
+      <w:lvlText w:val="%8."/>
+      <w:lvlJc w:val="left"/>
+      <w:pPr>
+        <w:ind w:left="5760" w:hanging="360"/>
+      </w:pPr>
+    </w:lvl>
+    <w:lvl w:ilvl="8" w:tplc="0409001B" w:tentative="1">
+      <w:start w:val="1"/>
+      <w:numFmt w:val="lowerRoman"/>
+      <w:lvlText w:val="%9."/>
+      <w:lvlJc w:val="right"/>
+      <w:pPr>
+        <w:ind w:left="6480" w:hanging="180"/>
+      </w:pPr>
+    </w:lvl>
+  </w:abstractNum>
+  <w:abstractNum w:abstractNumId="5" w15:restartNumberingAfterBreak="0">
     <w:nsid w:val="4DE80B25"/>
     <w:multiLevelType w:val="hybridMultilevel"/>
     <w:tmpl w:val="7FB026C0"/>
@@ -1979,7 +5185,7 @@
       </w:pPr>
     </w:lvl>
   </w:abstractNum>
-  <w:abstractNum w:abstractNumId="3" w15:restartNumberingAfterBreak="0">
+  <w:abstractNum w:abstractNumId="6" w15:restartNumberingAfterBreak="0">
     <w:nsid w:val="4E025C52"/>
     <w:multiLevelType w:val="hybridMultilevel"/>
     <w:tmpl w:val="D9FC14C0"/>
@@ -2092,7 +5298,7 @@
       </w:rPr>
     </w:lvl>
   </w:abstractNum>
-  <w:abstractNum w:abstractNumId="4" w15:restartNumberingAfterBreak="0">
+  <w:abstractNum w:abstractNumId="7" w15:restartNumberingAfterBreak="0">
     <w:nsid w:val="566242B0"/>
     <w:multiLevelType w:val="hybridMultilevel"/>
     <w:tmpl w:val="5A665EE8"/>
@@ -2205,7 +5411,7 @@
       </w:rPr>
     </w:lvl>
   </w:abstractNum>
-  <w:abstractNum w:abstractNumId="5" w15:restartNumberingAfterBreak="0">
+  <w:abstractNum w:abstractNumId="8" w15:restartNumberingAfterBreak="0">
     <w:nsid w:val="5D4F6F21"/>
     <w:multiLevelType w:val="hybridMultilevel"/>
     <w:tmpl w:val="3D8ED06A"/>
@@ -2318,7 +5524,93 @@
       </w:rPr>
     </w:lvl>
   </w:abstractNum>
-  <w:abstractNum w:abstractNumId="6" w15:restartNumberingAfterBreak="0">
+  <w:abstractNum w:abstractNumId="9" w15:restartNumberingAfterBreak="0">
+    <w:nsid w:val="643E7A55"/>
+    <w:multiLevelType w:val="hybridMultilevel"/>
+    <w:tmpl w:val="D2AA7372"/>
+    <w:lvl w:ilvl="0" w:tplc="0409000F">
+      <w:start w:val="1"/>
+      <w:numFmt w:val="decimal"/>
+      <w:lvlText w:val="%1."/>
+      <w:lvlJc w:val="left"/>
+      <w:pPr>
+        <w:ind w:left="720" w:hanging="360"/>
+      </w:pPr>
+    </w:lvl>
+    <w:lvl w:ilvl="1" w:tplc="04090019">
+      <w:start w:val="1"/>
+      <w:numFmt w:val="lowerLetter"/>
+      <w:lvlText w:val="%2."/>
+      <w:lvlJc w:val="left"/>
+      <w:pPr>
+        <w:ind w:left="1440" w:hanging="360"/>
+      </w:pPr>
+    </w:lvl>
+    <w:lvl w:ilvl="2" w:tplc="0409001B">
+      <w:start w:val="1"/>
+      <w:numFmt w:val="lowerRoman"/>
+      <w:lvlText w:val="%3."/>
+      <w:lvlJc w:val="right"/>
+      <w:pPr>
+        <w:ind w:left="2160" w:hanging="180"/>
+      </w:pPr>
+    </w:lvl>
+    <w:lvl w:ilvl="3" w:tplc="0409000F" w:tentative="1">
+      <w:start w:val="1"/>
+      <w:numFmt w:val="decimal"/>
+      <w:lvlText w:val="%4."/>
+      <w:lvlJc w:val="left"/>
+      <w:pPr>
+        <w:ind w:left="2880" w:hanging="360"/>
+      </w:pPr>
+    </w:lvl>
+    <w:lvl w:ilvl="4" w:tplc="04090019" w:tentative="1">
+      <w:start w:val="1"/>
+      <w:numFmt w:val="lowerLetter"/>
+      <w:lvlText w:val="%5."/>
+      <w:lvlJc w:val="left"/>
+      <w:pPr>
+        <w:ind w:left="3600" w:hanging="360"/>
+      </w:pPr>
+    </w:lvl>
+    <w:lvl w:ilvl="5" w:tplc="0409001B" w:tentative="1">
+      <w:start w:val="1"/>
+      <w:numFmt w:val="lowerRoman"/>
+      <w:lvlText w:val="%6."/>
+      <w:lvlJc w:val="right"/>
+      <w:pPr>
+        <w:ind w:left="4320" w:hanging="180"/>
+      </w:pPr>
+    </w:lvl>
+    <w:lvl w:ilvl="6" w:tplc="0409000F" w:tentative="1">
+      <w:start w:val="1"/>
+      <w:numFmt w:val="decimal"/>
+      <w:lvlText w:val="%7."/>
+      <w:lvlJc w:val="left"/>
+      <w:pPr>
+        <w:ind w:left="5040" w:hanging="360"/>
+      </w:pPr>
+    </w:lvl>
+    <w:lvl w:ilvl="7" w:tplc="04090019" w:tentative="1">
+      <w:start w:val="1"/>
+      <w:numFmt w:val="lowerLetter"/>
+      <w:lvlText w:val="%8."/>
+      <w:lvlJc w:val="left"/>
+      <w:pPr>
+        <w:ind w:left="5760" w:hanging="360"/>
+      </w:pPr>
+    </w:lvl>
+    <w:lvl w:ilvl="8" w:tplc="0409001B" w:tentative="1">
+      <w:start w:val="1"/>
+      <w:numFmt w:val="lowerRoman"/>
+      <w:lvlText w:val="%9."/>
+      <w:lvlJc w:val="right"/>
+      <w:pPr>
+        <w:ind w:left="6480" w:hanging="180"/>
+      </w:pPr>
+    </w:lvl>
+  </w:abstractNum>
+  <w:abstractNum w:abstractNumId="10" w15:restartNumberingAfterBreak="0">
     <w:nsid w:val="64444958"/>
     <w:multiLevelType w:val="hybridMultilevel"/>
     <w:tmpl w:val="CF00F00E"/>
@@ -2432,25 +5724,37 @@
     </w:lvl>
   </w:abstractNum>
   <w:num w:numId="1" w16cid:durableId="822744819">
+    <w:abstractNumId w:val="3"/>
+  </w:num>
+  <w:num w:numId="2" w16cid:durableId="570583889">
+    <w:abstractNumId w:val="5"/>
+  </w:num>
+  <w:num w:numId="3" w16cid:durableId="227037351">
+    <w:abstractNumId w:val="10"/>
+  </w:num>
+  <w:num w:numId="4" w16cid:durableId="706218209">
+    <w:abstractNumId w:val="8"/>
+  </w:num>
+  <w:num w:numId="5" w16cid:durableId="1180116990">
     <w:abstractNumId w:val="1"/>
   </w:num>
-  <w:num w:numId="2" w16cid:durableId="570583889">
+  <w:num w:numId="6" w16cid:durableId="1425877276">
+    <w:abstractNumId w:val="6"/>
+  </w:num>
+  <w:num w:numId="7" w16cid:durableId="2131895960">
+    <w:abstractNumId w:val="7"/>
+  </w:num>
+  <w:num w:numId="8" w16cid:durableId="1971740820">
     <w:abstractNumId w:val="2"/>
   </w:num>
-  <w:num w:numId="3" w16cid:durableId="227037351">
-    <w:abstractNumId w:val="6"/>
-  </w:num>
-  <w:num w:numId="4" w16cid:durableId="706218209">
-    <w:abstractNumId w:val="5"/>
-  </w:num>
-  <w:num w:numId="5" w16cid:durableId="1180116990">
+  <w:num w:numId="9" w16cid:durableId="1612318765">
     <w:abstractNumId w:val="0"/>
   </w:num>
-  <w:num w:numId="6" w16cid:durableId="1425877276">
-    <w:abstractNumId w:val="3"/>
+  <w:num w:numId="10" w16cid:durableId="1063065598">
+    <w:abstractNumId w:val="4"/>
   </w:num>
-  <w:num w:numId="7" w16cid:durableId="2131895960">
-    <w:abstractNumId w:val="4"/>
+  <w:num w:numId="11" w16cid:durableId="2142726089">
+    <w:abstractNumId w:val="9"/>
   </w:num>
 </w:numbering>
 </file>
@@ -3448,7 +6752,6 @@
     <w:basedOn w:val="Heading1"/>
     <w:next w:val="Normal"/>
     <w:uiPriority w:val="39"/>
-    <w:semiHidden/>
     <w:unhideWhenUsed/>
     <w:qFormat/>
     <w:rsid w:val="00D51CE5"/>
@@ -3512,7 +6815,6 @@
     <w:basedOn w:val="Normal"/>
     <w:link w:val="HTMLPreformattedChar"/>
     <w:uiPriority w:val="99"/>
-    <w:semiHidden/>
     <w:unhideWhenUsed/>
     <w:rsid w:val="002A419E"/>
     <w:pPr>
@@ -3547,7 +6849,6 @@
     <w:basedOn w:val="DefaultParagraphFont"/>
     <w:link w:val="HTMLPreformatted"/>
     <w:uiPriority w:val="99"/>
-    <w:semiHidden/>
     <w:rsid w:val="002A419E"/>
     <w:rPr>
       <w:rFonts w:ascii="Courier New" w:eastAsia="Times New Roman" w:hAnsi="Courier New" w:cs="Courier New"/>
@@ -3576,6 +6877,196 @@
     <w:rsid w:val="00503DD7"/>
     <w:rPr>
       <w:color w:val="808080"/>
+    </w:rPr>
+  </w:style>
+  <w:style w:type="character" w:styleId="PageNumber">
+    <w:name w:val="page number"/>
+    <w:basedOn w:val="DefaultParagraphFont"/>
+    <w:uiPriority w:val="99"/>
+    <w:semiHidden/>
+    <w:unhideWhenUsed/>
+    <w:rsid w:val="005B2708"/>
+  </w:style>
+  <w:style w:type="paragraph" w:styleId="TOC1">
+    <w:name w:val="toc 1"/>
+    <w:basedOn w:val="Normal"/>
+    <w:next w:val="Normal"/>
+    <w:autoRedefine/>
+    <w:uiPriority w:val="39"/>
+    <w:unhideWhenUsed/>
+    <w:rsid w:val="005B2708"/>
+    <w:pPr>
+      <w:spacing w:before="120" w:after="0"/>
+    </w:pPr>
+    <w:rPr>
+      <w:rFonts w:asciiTheme="minorHAnsi" w:hAnsiTheme="minorHAnsi" w:cstheme="minorHAnsi"/>
+      <w:b/>
+      <w:bCs/>
+      <w:i/>
+      <w:iCs/>
+      <w:sz w:val="24"/>
+      <w:szCs w:val="24"/>
+    </w:rPr>
+  </w:style>
+  <w:style w:type="paragraph" w:styleId="TOC2">
+    <w:name w:val="toc 2"/>
+    <w:basedOn w:val="Normal"/>
+    <w:next w:val="Normal"/>
+    <w:autoRedefine/>
+    <w:uiPriority w:val="39"/>
+    <w:unhideWhenUsed/>
+    <w:rsid w:val="005B2708"/>
+    <w:pPr>
+      <w:spacing w:before="120" w:after="0"/>
+      <w:ind w:left="220"/>
+    </w:pPr>
+    <w:rPr>
+      <w:rFonts w:asciiTheme="minorHAnsi" w:hAnsiTheme="minorHAnsi" w:cstheme="minorHAnsi"/>
+      <w:b/>
+      <w:bCs/>
+    </w:rPr>
+  </w:style>
+  <w:style w:type="paragraph" w:styleId="TOC3">
+    <w:name w:val="toc 3"/>
+    <w:basedOn w:val="Normal"/>
+    <w:next w:val="Normal"/>
+    <w:autoRedefine/>
+    <w:uiPriority w:val="39"/>
+    <w:unhideWhenUsed/>
+    <w:rsid w:val="005B2708"/>
+    <w:pPr>
+      <w:spacing w:after="0"/>
+      <w:ind w:left="440"/>
+    </w:pPr>
+    <w:rPr>
+      <w:rFonts w:asciiTheme="minorHAnsi" w:hAnsiTheme="minorHAnsi" w:cstheme="minorHAnsi"/>
+      <w:sz w:val="20"/>
+      <w:szCs w:val="20"/>
+    </w:rPr>
+  </w:style>
+  <w:style w:type="character" w:styleId="Hyperlink">
+    <w:name w:val="Hyperlink"/>
+    <w:basedOn w:val="DefaultParagraphFont"/>
+    <w:uiPriority w:val="99"/>
+    <w:unhideWhenUsed/>
+    <w:rsid w:val="005B2708"/>
+    <w:rPr>
+      <w:color w:val="0563C1" w:themeColor="hyperlink"/>
+      <w:u w:val="single"/>
+    </w:rPr>
+  </w:style>
+  <w:style w:type="paragraph" w:styleId="TOC4">
+    <w:name w:val="toc 4"/>
+    <w:basedOn w:val="Normal"/>
+    <w:next w:val="Normal"/>
+    <w:autoRedefine/>
+    <w:uiPriority w:val="39"/>
+    <w:semiHidden/>
+    <w:unhideWhenUsed/>
+    <w:rsid w:val="005B2708"/>
+    <w:pPr>
+      <w:spacing w:after="0"/>
+      <w:ind w:left="660"/>
+    </w:pPr>
+    <w:rPr>
+      <w:rFonts w:asciiTheme="minorHAnsi" w:hAnsiTheme="minorHAnsi" w:cstheme="minorHAnsi"/>
+      <w:sz w:val="20"/>
+      <w:szCs w:val="20"/>
+    </w:rPr>
+  </w:style>
+  <w:style w:type="paragraph" w:styleId="TOC5">
+    <w:name w:val="toc 5"/>
+    <w:basedOn w:val="Normal"/>
+    <w:next w:val="Normal"/>
+    <w:autoRedefine/>
+    <w:uiPriority w:val="39"/>
+    <w:semiHidden/>
+    <w:unhideWhenUsed/>
+    <w:rsid w:val="005B2708"/>
+    <w:pPr>
+      <w:spacing w:after="0"/>
+      <w:ind w:left="880"/>
+    </w:pPr>
+    <w:rPr>
+      <w:rFonts w:asciiTheme="minorHAnsi" w:hAnsiTheme="minorHAnsi" w:cstheme="minorHAnsi"/>
+      <w:sz w:val="20"/>
+      <w:szCs w:val="20"/>
+    </w:rPr>
+  </w:style>
+  <w:style w:type="paragraph" w:styleId="TOC6">
+    <w:name w:val="toc 6"/>
+    <w:basedOn w:val="Normal"/>
+    <w:next w:val="Normal"/>
+    <w:autoRedefine/>
+    <w:uiPriority w:val="39"/>
+    <w:semiHidden/>
+    <w:unhideWhenUsed/>
+    <w:rsid w:val="005B2708"/>
+    <w:pPr>
+      <w:spacing w:after="0"/>
+      <w:ind w:left="1100"/>
+    </w:pPr>
+    <w:rPr>
+      <w:rFonts w:asciiTheme="minorHAnsi" w:hAnsiTheme="minorHAnsi" w:cstheme="minorHAnsi"/>
+      <w:sz w:val="20"/>
+      <w:szCs w:val="20"/>
+    </w:rPr>
+  </w:style>
+  <w:style w:type="paragraph" w:styleId="TOC7">
+    <w:name w:val="toc 7"/>
+    <w:basedOn w:val="Normal"/>
+    <w:next w:val="Normal"/>
+    <w:autoRedefine/>
+    <w:uiPriority w:val="39"/>
+    <w:semiHidden/>
+    <w:unhideWhenUsed/>
+    <w:rsid w:val="005B2708"/>
+    <w:pPr>
+      <w:spacing w:after="0"/>
+      <w:ind w:left="1320"/>
+    </w:pPr>
+    <w:rPr>
+      <w:rFonts w:asciiTheme="minorHAnsi" w:hAnsiTheme="minorHAnsi" w:cstheme="minorHAnsi"/>
+      <w:sz w:val="20"/>
+      <w:szCs w:val="20"/>
+    </w:rPr>
+  </w:style>
+  <w:style w:type="paragraph" w:styleId="TOC8">
+    <w:name w:val="toc 8"/>
+    <w:basedOn w:val="Normal"/>
+    <w:next w:val="Normal"/>
+    <w:autoRedefine/>
+    <w:uiPriority w:val="39"/>
+    <w:semiHidden/>
+    <w:unhideWhenUsed/>
+    <w:rsid w:val="005B2708"/>
+    <w:pPr>
+      <w:spacing w:after="0"/>
+      <w:ind w:left="1540"/>
+    </w:pPr>
+    <w:rPr>
+      <w:rFonts w:asciiTheme="minorHAnsi" w:hAnsiTheme="minorHAnsi" w:cstheme="minorHAnsi"/>
+      <w:sz w:val="20"/>
+      <w:szCs w:val="20"/>
+    </w:rPr>
+  </w:style>
+  <w:style w:type="paragraph" w:styleId="TOC9">
+    <w:name w:val="toc 9"/>
+    <w:basedOn w:val="Normal"/>
+    <w:next w:val="Normal"/>
+    <w:autoRedefine/>
+    <w:uiPriority w:val="39"/>
+    <w:semiHidden/>
+    <w:unhideWhenUsed/>
+    <w:rsid w:val="005B2708"/>
+    <w:pPr>
+      <w:spacing w:after="0"/>
+      <w:ind w:left="1760"/>
+    </w:pPr>
+    <w:rPr>
+      <w:rFonts w:asciiTheme="minorHAnsi" w:hAnsiTheme="minorHAnsi" w:cstheme="minorHAnsi"/>
+      <w:sz w:val="20"/>
+      <w:szCs w:val="20"/>
     </w:rPr>
   </w:style>
 </w:styles>
@@ -3881,7 +7372,7 @@
 </file>
 
 <file path=customXml/itemProps1.xml><?xml version="1.0" encoding="utf-8"?>
-<ds:datastoreItem xmlns:ds="http://schemas.openxmlformats.org/officeDocument/2006/customXml" ds:itemID="{94B83F3B-32E3-B14F-B943-43116FCBF9FF}">
+<ds:datastoreItem xmlns:ds="http://schemas.openxmlformats.org/officeDocument/2006/customXml" ds:itemID="{E9D3A154-EAE4-9542-A4A3-B98EA44EAB63}">
   <ds:schemaRefs>
     <ds:schemaRef ds:uri="http://schemas.openxmlformats.org/officeDocument/2006/bibliography"/>
   </ds:schemaRefs>

</xml_diff>